<commit_message>
lesson 77 - homework and vocab - part 1
</commit_message>
<xml_diff>
--- a/english_via_skype/solutions/doc/lesson_76_business adjectives PA_edit.docx
+++ b/english_via_skype/solutions/doc/lesson_76_business adjectives PA_edit.docx
@@ -1,12 +1,13 @@
 
 <file path=word/document.xml><?xml version="1.0" encoding="utf-8"?>
-<w:document xmlns:wpc="http://schemas.microsoft.com/office/word/2010/wordprocessingCanvas" xmlns:mc="http://schemas.openxmlformats.org/markup-compatibility/2006" xmlns:o="urn:schemas-microsoft-com:office:office" xmlns:r="http://schemas.openxmlformats.org/officeDocument/2006/relationships" xmlns:m="http://schemas.openxmlformats.org/officeDocument/2006/math" xmlns:v="urn:schemas-microsoft-com:vml" xmlns:wp14="http://schemas.microsoft.com/office/word/2010/wordprocessingDrawing" xmlns:wp="http://schemas.openxmlformats.org/drawingml/2006/wordprocessingDrawing" xmlns:w10="urn:schemas-microsoft-com:office:word" xmlns:w="http://schemas.openxmlformats.org/wordprocessingml/2006/main" xmlns:w14="http://schemas.microsoft.com/office/word/2010/wordml" xmlns:w15="http://schemas.microsoft.com/office/word/2012/wordml" xmlns:wpg="http://schemas.microsoft.com/office/word/2010/wordprocessingGroup" xmlns:wpi="http://schemas.microsoft.com/office/word/2010/wordprocessingInk" xmlns:wne="http://schemas.microsoft.com/office/word/2006/wordml" xmlns:wps="http://schemas.microsoft.com/office/word/2010/wordprocessingShape" mc:Ignorable="w14 w15 wp14">
+<w:document xmlns:ve="http://schemas.openxmlformats.org/markup-compatibility/2006" xmlns:o="urn:schemas-microsoft-com:office:office" xmlns:r="http://schemas.openxmlformats.org/officeDocument/2006/relationships" xmlns:m="http://schemas.openxmlformats.org/officeDocument/2006/math" xmlns:v="urn:schemas-microsoft-com:vml" xmlns:wp="http://schemas.openxmlformats.org/drawingml/2006/wordprocessingDrawing" xmlns:w10="urn:schemas-microsoft-com:office:word" xmlns:w="http://schemas.openxmlformats.org/wordprocessingml/2006/main" xmlns:wne="http://schemas.microsoft.com/office/word/2006/wordml">
   <w:body>
     <w:p>
       <w:pPr>
         <w:rPr>
           <w:sz w:val="32"/>
           <w:szCs w:val="32"/>
+          <w:lang w:val="en-US"/>
         </w:rPr>
       </w:pPr>
       <w:bookmarkStart w:id="0" w:name="_GoBack"/>
@@ -15,20 +16,7 @@
         <w:rPr>
           <w:sz w:val="32"/>
           <w:szCs w:val="32"/>
-        </w:rPr>
-        <w:t xml:space="preserve">  </w:t>
-      </w:r>
-      <w:r>
-        <w:rPr>
-          <w:sz w:val="32"/>
-          <w:szCs w:val="32"/>
-        </w:rPr>
-        <w:t xml:space="preserve">           </w:t>
-      </w:r>
-      <w:r>
-        <w:rPr>
-          <w:sz w:val="32"/>
-          <w:szCs w:val="32"/>
+          <w:lang w:val="en-US"/>
         </w:rPr>
         <w:t>business</w:t>
       </w:r>
@@ -36,98 +24,64 @@
         <w:rPr>
           <w:sz w:val="32"/>
           <w:szCs w:val="32"/>
-        </w:rPr>
-        <w:t>/</w:t>
-      </w:r>
-      <w:proofErr w:type="spellStart"/>
-      <w:r>
-        <w:rPr>
-          <w:sz w:val="32"/>
-          <w:szCs w:val="32"/>
-        </w:rPr>
-        <w:t>sophisticated</w:t>
-      </w:r>
-      <w:proofErr w:type="spellEnd"/>
-      <w:r>
-        <w:rPr>
-          <w:sz w:val="32"/>
-          <w:szCs w:val="32"/>
+          <w:lang w:val="en-US"/>
+        </w:rPr>
+        <w:t>/sophisticated</w:t>
+      </w:r>
+      <w:r>
+        <w:rPr>
+          <w:sz w:val="32"/>
+          <w:szCs w:val="32"/>
+          <w:lang w:val="en-US"/>
         </w:rPr>
         <w:t xml:space="preserve"> </w:t>
       </w:r>
-      <w:proofErr w:type="spellStart"/>
-      <w:r>
-        <w:rPr>
-          <w:sz w:val="32"/>
-          <w:szCs w:val="32"/>
+      <w:r>
+        <w:rPr>
+          <w:sz w:val="32"/>
+          <w:szCs w:val="32"/>
+          <w:lang w:val="en-US"/>
         </w:rPr>
         <w:t>adjectives</w:t>
       </w:r>
-      <w:proofErr w:type="spellEnd"/>
-    </w:p>
-    <w:p>
-      <w:pPr>
-        <w:rPr>
-          <w:b/>
-          <w:sz w:val="32"/>
-          <w:szCs w:val="32"/>
-        </w:rPr>
-      </w:pPr>
-    </w:p>
-    <w:p>
-      <w:pPr>
-        <w:rPr>
-          <w:b/>
-          <w:sz w:val="32"/>
-          <w:szCs w:val="32"/>
-        </w:rPr>
-      </w:pPr>
-      <w:proofErr w:type="spellStart"/>
-      <w:r>
-        <w:rPr>
-          <w:b/>
-          <w:sz w:val="32"/>
-          <w:szCs w:val="32"/>
-        </w:rPr>
-        <w:t>prevalent</w:t>
-      </w:r>
-      <w:proofErr w:type="spellEnd"/>
-      <w:r>
-        <w:rPr>
-          <w:b/>
-          <w:sz w:val="32"/>
-          <w:szCs w:val="32"/>
-        </w:rPr>
-        <w:t xml:space="preserve">, </w:t>
-      </w:r>
-      <w:proofErr w:type="spellStart"/>
-      <w:r>
-        <w:rPr>
-          <w:b/>
-          <w:sz w:val="32"/>
-          <w:szCs w:val="32"/>
-        </w:rPr>
-        <w:t>coherent</w:t>
-      </w:r>
-      <w:proofErr w:type="spellEnd"/>
-      <w:r>
-        <w:rPr>
-          <w:b/>
-          <w:sz w:val="32"/>
-          <w:szCs w:val="32"/>
-        </w:rPr>
-        <w:t xml:space="preserve">, </w:t>
-      </w:r>
-      <w:proofErr w:type="spellStart"/>
-      <w:r>
-        <w:rPr>
-          <w:b/>
-          <w:sz w:val="32"/>
-          <w:szCs w:val="32"/>
-        </w:rPr>
-        <w:t>stringent</w:t>
-      </w:r>
-      <w:proofErr w:type="spellEnd"/>
+    </w:p>
+    <w:p>
+      <w:pPr>
+        <w:rPr>
+          <w:b/>
+          <w:sz w:val="32"/>
+          <w:szCs w:val="32"/>
+          <w:lang w:val="en-US"/>
+        </w:rPr>
+      </w:pPr>
+    </w:p>
+    <w:p>
+      <w:pPr>
+        <w:rPr>
+          <w:b/>
+          <w:sz w:val="32"/>
+          <w:szCs w:val="32"/>
+          <w:lang w:val="en-US"/>
+        </w:rPr>
+      </w:pPr>
+      <w:r>
+        <w:rPr>
+          <w:b/>
+          <w:sz w:val="32"/>
+          <w:szCs w:val="32"/>
+          <w:lang w:val="en-US"/>
+        </w:rPr>
+        <w:t>prevalent, coherent</w:t>
+      </w:r>
+      <w:r>
+        <w:rPr>
+          <w:b/>
+          <w:sz w:val="32"/>
+          <w:szCs w:val="32"/>
+          <w:lang w:val="en-US"/>
+        </w:rPr>
+        <w:t>, stringent</w:t>
+      </w:r>
     </w:p>
     <w:p>
       <w:pPr>
@@ -148,7 +102,23 @@
           <w:szCs w:val="32"/>
           <w:lang w:val="en-US"/>
         </w:rPr>
-        <w:t>International trading laws are very ………………….Compliance with them is</w:t>
+        <w:t>International trading laws are very …</w:t>
+      </w:r>
+      <w:r>
+        <w:rPr>
+          <w:sz w:val="32"/>
+          <w:szCs w:val="32"/>
+          <w:lang w:val="en-US"/>
+        </w:rPr>
+        <w:t>stringent</w:t>
+      </w:r>
+      <w:r>
+        <w:rPr>
+          <w:sz w:val="32"/>
+          <w:szCs w:val="32"/>
+          <w:lang w:val="en-US"/>
+        </w:rPr>
+        <w:t>……………….Compliance with them is</w:t>
       </w:r>
       <w:r>
         <w:rPr>
@@ -178,7 +148,23 @@
           <w:szCs w:val="32"/>
           <w:lang w:val="en-US"/>
         </w:rPr>
-        <w:t>………………………………..number of our workers are competent</w:t>
+        <w:t>…</w:t>
+      </w:r>
+      <w:r>
+        <w:rPr>
+          <w:sz w:val="32"/>
+          <w:szCs w:val="32"/>
+          <w:lang w:val="en-US"/>
+        </w:rPr>
+        <w:t>Prevalent</w:t>
+      </w:r>
+      <w:r>
+        <w:rPr>
+          <w:sz w:val="32"/>
+          <w:szCs w:val="32"/>
+          <w:lang w:val="en-US"/>
+        </w:rPr>
+        <w:t>……………………………..number of our workers are competent</w:t>
       </w:r>
     </w:p>
     <w:p>
@@ -200,7 +186,23 @@
           <w:szCs w:val="32"/>
           <w:lang w:val="en-US"/>
         </w:rPr>
-        <w:t>Our views are completely …………………………………We don’t have any misunderstandings</w:t>
+        <w:t>Our views are completely …</w:t>
+      </w:r>
+      <w:r>
+        <w:rPr>
+          <w:sz w:val="32"/>
+          <w:szCs w:val="32"/>
+          <w:lang w:val="en-US"/>
+        </w:rPr>
+        <w:t>coherent</w:t>
+      </w:r>
+      <w:r>
+        <w:rPr>
+          <w:sz w:val="32"/>
+          <w:szCs w:val="32"/>
+          <w:lang w:val="en-US"/>
+        </w:rPr>
+        <w:t>………………………………We don’t have any misunderstandings</w:t>
       </w:r>
     </w:p>
     <w:p>
@@ -269,7 +271,23 @@
           <w:szCs w:val="32"/>
           <w:lang w:val="en-US"/>
         </w:rPr>
-        <w:t xml:space="preserve">Current situation in Poland is not ……………………….to do </w:t>
+        <w:t>Current situation in Poland is not …</w:t>
+      </w:r>
+      <w:r>
+        <w:rPr>
+          <w:sz w:val="32"/>
+          <w:szCs w:val="32"/>
+          <w:lang w:val="en-US"/>
+        </w:rPr>
+        <w:t>conducive</w:t>
+      </w:r>
+      <w:r>
+        <w:rPr>
+          <w:sz w:val="32"/>
+          <w:szCs w:val="32"/>
+          <w:lang w:val="en-US"/>
+        </w:rPr>
+        <w:t xml:space="preserve">…………………….to do </w:t>
       </w:r>
       <w:r>
         <w:rPr>
@@ -307,7 +325,23 @@
           <w:szCs w:val="32"/>
           <w:lang w:val="en-US"/>
         </w:rPr>
-        <w:t>Thoughtless decisions of management board have ……………………………..influence on our liquidity</w:t>
+        <w:t>Thoughtless decisions of management board have ……</w:t>
+      </w:r>
+      <w:r>
+        <w:rPr>
+          <w:sz w:val="32"/>
+          <w:szCs w:val="32"/>
+          <w:lang w:val="en-US"/>
+        </w:rPr>
+        <w:t>disruptive</w:t>
+      </w:r>
+      <w:r>
+        <w:rPr>
+          <w:sz w:val="32"/>
+          <w:szCs w:val="32"/>
+          <w:lang w:val="en-US"/>
+        </w:rPr>
+        <w:t>………………………..influence on our liquidity</w:t>
       </w:r>
     </w:p>
     <w:p>
@@ -329,7 +363,23 @@
           <w:szCs w:val="32"/>
           <w:lang w:val="en-US"/>
         </w:rPr>
-        <w:t>In Poland there has been ………………………….trend to invest in funds</w:t>
+        <w:t>In Poland there has been ……</w:t>
+      </w:r>
+      <w:r>
+        <w:rPr>
+          <w:sz w:val="32"/>
+          <w:szCs w:val="32"/>
+          <w:lang w:val="en-US"/>
+        </w:rPr>
+        <w:t>attentive</w:t>
+      </w:r>
+      <w:r>
+        <w:rPr>
+          <w:sz w:val="32"/>
+          <w:szCs w:val="32"/>
+          <w:lang w:val="en-US"/>
+        </w:rPr>
+        <w:t>…………………….trend to invest in funds</w:t>
       </w:r>
     </w:p>
     <w:p>
@@ -342,82 +392,73 @@
         <w:rPr>
           <w:sz w:val="32"/>
           <w:szCs w:val="32"/>
-        </w:rPr>
-      </w:pPr>
-      <w:r>
-        <w:rPr>
-          <w:sz w:val="32"/>
-          <w:szCs w:val="32"/>
-          <w:lang w:val="en-US"/>
-        </w:rPr>
-        <w:t xml:space="preserve">My boss is </w:t>
-      </w:r>
-      <w:proofErr w:type="spellStart"/>
-      <w:r>
-        <w:rPr>
-          <w:sz w:val="32"/>
-          <w:szCs w:val="32"/>
-          <w:lang w:val="en-US"/>
-        </w:rPr>
-        <w:t>extremelly</w:t>
-      </w:r>
-      <w:proofErr w:type="spellEnd"/>
-      <w:r>
-        <w:rPr>
-          <w:sz w:val="32"/>
-          <w:szCs w:val="32"/>
-          <w:lang w:val="en-US"/>
-        </w:rPr>
-        <w:t xml:space="preserve"> …………………………to details . </w:t>
-      </w:r>
-      <w:r>
-        <w:rPr>
-          <w:sz w:val="32"/>
-          <w:szCs w:val="32"/>
-        </w:rPr>
-        <w:t xml:space="preserve">He </w:t>
-      </w:r>
-      <w:proofErr w:type="spellStart"/>
-      <w:r>
-        <w:rPr>
-          <w:sz w:val="32"/>
-          <w:szCs w:val="32"/>
-        </w:rPr>
-        <w:t>is</w:t>
-      </w:r>
-      <w:proofErr w:type="spellEnd"/>
-      <w:r>
-        <w:rPr>
-          <w:sz w:val="32"/>
-          <w:szCs w:val="32"/>
+          <w:lang w:val="en-US"/>
+        </w:rPr>
+      </w:pPr>
+      <w:r>
+        <w:rPr>
+          <w:sz w:val="32"/>
+          <w:szCs w:val="32"/>
+          <w:lang w:val="en-US"/>
+        </w:rPr>
+        <w:t>My boss is extremelly ……</w:t>
+      </w:r>
+      <w:r>
+        <w:rPr>
+          <w:sz w:val="32"/>
+          <w:szCs w:val="32"/>
+          <w:lang w:val="en-US"/>
+        </w:rPr>
+        <w:t>stringent</w:t>
+      </w:r>
+      <w:r>
+        <w:rPr>
+          <w:sz w:val="32"/>
+          <w:szCs w:val="32"/>
+          <w:lang w:val="en-US"/>
+        </w:rPr>
+        <w:t xml:space="preserve">……………………to details . </w:t>
+      </w:r>
+      <w:r>
+        <w:rPr>
+          <w:sz w:val="32"/>
+          <w:szCs w:val="32"/>
+          <w:lang w:val="en-US"/>
+        </w:rPr>
+        <w:t>He is</w:t>
+      </w:r>
+      <w:r>
+        <w:rPr>
+          <w:sz w:val="32"/>
+          <w:szCs w:val="32"/>
+          <w:lang w:val="en-US"/>
         </w:rPr>
         <w:t xml:space="preserve"> </w:t>
       </w:r>
-      <w:proofErr w:type="spellStart"/>
-      <w:r>
-        <w:rPr>
-          <w:sz w:val="32"/>
-          <w:szCs w:val="32"/>
+      <w:r>
+        <w:rPr>
+          <w:sz w:val="32"/>
+          <w:szCs w:val="32"/>
+          <w:lang w:val="en-US"/>
         </w:rPr>
         <w:t>so</w:t>
       </w:r>
-      <w:proofErr w:type="spellEnd"/>
-      <w:r>
-        <w:rPr>
-          <w:sz w:val="32"/>
-          <w:szCs w:val="32"/>
+      <w:r>
+        <w:rPr>
+          <w:sz w:val="32"/>
+          <w:szCs w:val="32"/>
+          <w:lang w:val="en-US"/>
         </w:rPr>
         <w:t xml:space="preserve"> </w:t>
       </w:r>
-      <w:proofErr w:type="spellStart"/>
-      <w:r>
-        <w:rPr>
-          <w:sz w:val="32"/>
-          <w:szCs w:val="32"/>
+      <w:r>
+        <w:rPr>
+          <w:sz w:val="32"/>
+          <w:szCs w:val="32"/>
+          <w:lang w:val="en-US"/>
         </w:rPr>
         <w:t>meticulous</w:t>
       </w:r>
-      <w:proofErr w:type="spellEnd"/>
     </w:p>
     <w:p>
       <w:pPr>
@@ -438,25 +479,39 @@
           <w:szCs w:val="32"/>
           <w:lang w:val="en-US"/>
         </w:rPr>
-        <w:t xml:space="preserve">Most of my clients are …………………………….of help and devotion we provide </w:t>
-      </w:r>
-      <w:proofErr w:type="spellStart"/>
-      <w:r>
-        <w:rPr>
-          <w:sz w:val="32"/>
-          <w:szCs w:val="32"/>
-          <w:lang w:val="en-US"/>
-        </w:rPr>
-        <w:t>tchem</w:t>
-      </w:r>
-      <w:proofErr w:type="spellEnd"/>
-      <w:r>
-        <w:rPr>
-          <w:sz w:val="32"/>
-          <w:szCs w:val="32"/>
-          <w:lang w:val="en-US"/>
-        </w:rPr>
-        <w:t xml:space="preserve"> with</w:t>
+        <w:t>Most of my clients are ……</w:t>
+      </w:r>
+      <w:r>
+        <w:rPr>
+          <w:sz w:val="32"/>
+          <w:szCs w:val="32"/>
+          <w:lang w:val="en-US"/>
+        </w:rPr>
+        <w:t>appreciative</w:t>
+      </w:r>
+      <w:r>
+        <w:rPr>
+          <w:sz w:val="32"/>
+          <w:szCs w:val="32"/>
+          <w:lang w:val="en-US"/>
+        </w:rPr>
+        <w:t>……………………….of</w:t>
+      </w:r>
+      <w:r>
+        <w:rPr>
+          <w:sz w:val="32"/>
+          <w:szCs w:val="32"/>
+          <w:lang w:val="en-US"/>
+        </w:rPr>
+        <w:t xml:space="preserve"> help and devotion we provide t</w:t>
+      </w:r>
+      <w:r>
+        <w:rPr>
+          <w:sz w:val="32"/>
+          <w:szCs w:val="32"/>
+          <w:lang w:val="en-US"/>
+        </w:rPr>
+        <w:t>hem with</w:t>
       </w:r>
     </w:p>
     <w:p>
@@ -478,7 +533,23 @@
           <w:szCs w:val="32"/>
           <w:lang w:val="en-US"/>
         </w:rPr>
-        <w:t>During negotiations some signs of courtesy and kindness can be ………………………..</w:t>
+        <w:t>During negotiations some signs of courtesy and kindness can be …</w:t>
+      </w:r>
+      <w:r>
+        <w:rPr>
+          <w:sz w:val="32"/>
+          <w:szCs w:val="32"/>
+          <w:lang w:val="en-US"/>
+        </w:rPr>
+        <w:t>deceptive</w:t>
+      </w:r>
+      <w:r>
+        <w:rPr>
+          <w:sz w:val="32"/>
+          <w:szCs w:val="32"/>
+          <w:lang w:val="en-US"/>
+        </w:rPr>
+        <w:t>……………………..</w:t>
       </w:r>
     </w:p>
     <w:p>
@@ -848,25 +919,7 @@
           <w:szCs w:val="32"/>
           <w:lang w:val="en-US"/>
         </w:rPr>
-        <w:t xml:space="preserve">6. Our company is ……………………….at the moment. We have reached turnover of 5,000 0000 </w:t>
-      </w:r>
-      <w:proofErr w:type="spellStart"/>
-      <w:r>
-        <w:rPr>
-          <w:sz w:val="32"/>
-          <w:szCs w:val="32"/>
-          <w:lang w:val="en-US"/>
-        </w:rPr>
-        <w:t>zl</w:t>
-      </w:r>
-      <w:proofErr w:type="spellEnd"/>
-      <w:r>
-        <w:rPr>
-          <w:sz w:val="32"/>
-          <w:szCs w:val="32"/>
-          <w:lang w:val="en-US"/>
-        </w:rPr>
-        <w:t>. Our sales has gone through the roof and surpassed our expectations</w:t>
+        <w:t>6. Our company is ……………………….at the moment. We have reached turnover of 5,000 0000 zl. Our sales has gone through the roof and surpassed our expectations</w:t>
       </w:r>
     </w:p>
     <w:p>
@@ -929,7 +982,6 @@
           <w:szCs w:val="32"/>
         </w:rPr>
       </w:pPr>
-      <w:proofErr w:type="spellStart"/>
       <w:r>
         <w:rPr>
           <w:b/>
@@ -946,7 +998,6 @@
         </w:rPr>
         <w:t>nmissible</w:t>
       </w:r>
-      <w:proofErr w:type="spellEnd"/>
       <w:r>
         <w:rPr>
           <w:b/>
@@ -955,7 +1006,6 @@
         </w:rPr>
         <w:t xml:space="preserve">, </w:t>
       </w:r>
-      <w:proofErr w:type="spellStart"/>
       <w:r>
         <w:rPr>
           <w:b/>
@@ -972,7 +1022,6 @@
         </w:rPr>
         <w:t>nexhaustible</w:t>
       </w:r>
-      <w:proofErr w:type="spellEnd"/>
       <w:r>
         <w:rPr>
           <w:b/>
@@ -981,7 +1030,6 @@
         </w:rPr>
         <w:t xml:space="preserve">, </w:t>
       </w:r>
-      <w:proofErr w:type="spellStart"/>
       <w:r>
         <w:rPr>
           <w:b/>
@@ -996,18 +1044,8 @@
           <w:sz w:val="32"/>
           <w:szCs w:val="32"/>
         </w:rPr>
-        <w:t>mplausible</w:t>
-      </w:r>
-      <w:proofErr w:type="spellEnd"/>
-      <w:r>
-        <w:rPr>
-          <w:b/>
-          <w:sz w:val="32"/>
-          <w:szCs w:val="32"/>
-        </w:rPr>
-        <w:t xml:space="preserve"> , </w:t>
-      </w:r>
-      <w:proofErr w:type="spellStart"/>
+        <w:t xml:space="preserve">mplausible , </w:t>
+      </w:r>
       <w:r>
         <w:rPr>
           <w:b/>
@@ -1016,7 +1054,6 @@
         </w:rPr>
         <w:t>feasible</w:t>
       </w:r>
-      <w:proofErr w:type="spellEnd"/>
       <w:r>
         <w:rPr>
           <w:b/>
@@ -1025,7 +1062,6 @@
         </w:rPr>
         <w:t xml:space="preserve">, </w:t>
       </w:r>
-      <w:proofErr w:type="spellStart"/>
       <w:r>
         <w:rPr>
           <w:b/>
@@ -1034,7 +1070,6 @@
         </w:rPr>
         <w:t>reconcilable</w:t>
       </w:r>
-      <w:proofErr w:type="spellEnd"/>
     </w:p>
     <w:p>
       <w:pPr>
@@ -1064,25 +1099,7 @@
           <w:lang w:val="en-US"/>
         </w:rPr>
         <w:lastRenderedPageBreak/>
-        <w:t xml:space="preserve">Their arguments occurred to be ……………………………..They simply </w:t>
-      </w:r>
-      <w:proofErr w:type="spellStart"/>
-      <w:r>
-        <w:rPr>
-          <w:sz w:val="32"/>
-          <w:szCs w:val="32"/>
-          <w:lang w:val="en-US"/>
-        </w:rPr>
-        <w:t>did’t</w:t>
-      </w:r>
-      <w:proofErr w:type="spellEnd"/>
-      <w:r>
-        <w:rPr>
-          <w:sz w:val="32"/>
-          <w:szCs w:val="32"/>
-          <w:lang w:val="en-US"/>
-        </w:rPr>
-        <w:t xml:space="preserve"> convince us</w:t>
+        <w:t>Their arguments occurred to be ……………………………..They simply did’t convince us</w:t>
       </w:r>
     </w:p>
     <w:p>
@@ -1128,25 +1145,7 @@
           <w:szCs w:val="32"/>
           <w:lang w:val="en-US"/>
         </w:rPr>
-        <w:t xml:space="preserve">ew </w:t>
-      </w:r>
-      <w:proofErr w:type="spellStart"/>
-      <w:r>
-        <w:rPr>
-          <w:sz w:val="32"/>
-          <w:szCs w:val="32"/>
-          <w:lang w:val="en-US"/>
-        </w:rPr>
-        <w:t>occured</w:t>
-      </w:r>
-      <w:proofErr w:type="spellEnd"/>
-      <w:r>
-        <w:rPr>
-          <w:sz w:val="32"/>
-          <w:szCs w:val="32"/>
-          <w:lang w:val="en-US"/>
-        </w:rPr>
-        <w:t xml:space="preserve"> to be……………………..</w:t>
+        <w:t>ew occured to be……………………..</w:t>
       </w:r>
     </w:p>
     <w:p>
@@ -1233,7 +1232,6 @@
           <w:szCs w:val="32"/>
         </w:rPr>
       </w:pPr>
-      <w:proofErr w:type="spellStart"/>
       <w:r>
         <w:rPr>
           <w:b/>
@@ -1250,34 +1248,14 @@
         </w:rPr>
         <w:t>nprecedented</w:t>
       </w:r>
-      <w:proofErr w:type="spellEnd"/>
-      <w:r>
-        <w:rPr>
-          <w:b/>
-          <w:sz w:val="32"/>
-          <w:szCs w:val="32"/>
-        </w:rPr>
-        <w:t xml:space="preserve">, </w:t>
-      </w:r>
-      <w:proofErr w:type="spellStart"/>
-      <w:r>
-        <w:rPr>
-          <w:b/>
-          <w:sz w:val="32"/>
-          <w:szCs w:val="32"/>
-        </w:rPr>
-        <w:t>shattered</w:t>
-      </w:r>
-      <w:proofErr w:type="spellEnd"/>
-      <w:r>
-        <w:rPr>
-          <w:b/>
-          <w:sz w:val="32"/>
-          <w:szCs w:val="32"/>
-        </w:rPr>
-        <w:t xml:space="preserve">, </w:t>
-      </w:r>
-      <w:proofErr w:type="spellStart"/>
+      <w:r>
+        <w:rPr>
+          <w:b/>
+          <w:sz w:val="32"/>
+          <w:szCs w:val="32"/>
+        </w:rPr>
+        <w:t xml:space="preserve">, shattered, </w:t>
+      </w:r>
       <w:r>
         <w:rPr>
           <w:b/>
@@ -1286,7 +1264,6 @@
         </w:rPr>
         <w:t>unaffected</w:t>
       </w:r>
-      <w:proofErr w:type="spellEnd"/>
     </w:p>
     <w:p>
       <w:pPr>
@@ -1337,43 +1314,7 @@
           <w:szCs w:val="32"/>
           <w:lang w:val="en-US"/>
         </w:rPr>
-        <w:t xml:space="preserve">When my company went </w:t>
-      </w:r>
-      <w:proofErr w:type="spellStart"/>
-      <w:r>
-        <w:rPr>
-          <w:sz w:val="32"/>
-          <w:szCs w:val="32"/>
-          <w:lang w:val="en-US"/>
-        </w:rPr>
-        <w:t>bunkrupt</w:t>
-      </w:r>
-      <w:proofErr w:type="spellEnd"/>
-      <w:r>
-        <w:rPr>
-          <w:sz w:val="32"/>
-          <w:szCs w:val="32"/>
-          <w:lang w:val="en-US"/>
-        </w:rPr>
-        <w:t xml:space="preserve"> and bailiff took my </w:t>
-      </w:r>
-      <w:proofErr w:type="spellStart"/>
-      <w:r>
-        <w:rPr>
-          <w:sz w:val="32"/>
-          <w:szCs w:val="32"/>
-          <w:lang w:val="en-US"/>
-        </w:rPr>
-        <w:t>possesions</w:t>
-      </w:r>
-      <w:proofErr w:type="spellEnd"/>
-      <w:r>
-        <w:rPr>
-          <w:sz w:val="32"/>
-          <w:szCs w:val="32"/>
-          <w:lang w:val="en-US"/>
-        </w:rPr>
-        <w:t xml:space="preserve"> I became ……………………….</w:t>
+        <w:t>When my company went bunkrupt and bailiff took my possesions I became ……………………….</w:t>
       </w:r>
     </w:p>
     <w:p>
@@ -1462,15 +1403,6 @@
           <w:szCs w:val="32"/>
           <w:lang w:val="en-US"/>
         </w:rPr>
-        <w:t xml:space="preserve"> </w:t>
-      </w:r>
-      <w:r>
-        <w:rPr>
-          <w:b/>
-          <w:sz w:val="32"/>
-          <w:szCs w:val="32"/>
-          <w:lang w:val="en-US"/>
-        </w:rPr>
         <w:t>Inexcusable</w:t>
       </w:r>
       <w:r>
@@ -1728,49 +1660,8 @@
           <w:sz w:val="32"/>
           <w:szCs w:val="32"/>
         </w:rPr>
-        <w:t xml:space="preserve">in </w:t>
-      </w:r>
-      <w:proofErr w:type="spellStart"/>
-      <w:r>
-        <w:rPr>
-          <w:sz w:val="32"/>
-          <w:szCs w:val="32"/>
-        </w:rPr>
-        <w:t>all</w:t>
-      </w:r>
-      <w:proofErr w:type="spellEnd"/>
-      <w:r>
-        <w:rPr>
-          <w:sz w:val="32"/>
-          <w:szCs w:val="32"/>
-        </w:rPr>
-        <w:t xml:space="preserve"> </w:t>
-      </w:r>
-      <w:proofErr w:type="spellStart"/>
-      <w:r>
-        <w:rPr>
-          <w:sz w:val="32"/>
-          <w:szCs w:val="32"/>
-        </w:rPr>
-        <w:t>type</w:t>
-      </w:r>
-      <w:proofErr w:type="spellEnd"/>
-      <w:r>
-        <w:rPr>
-          <w:sz w:val="32"/>
-          <w:szCs w:val="32"/>
-        </w:rPr>
-        <w:t xml:space="preserve"> of </w:t>
-      </w:r>
-      <w:proofErr w:type="spellStart"/>
-      <w:r>
-        <w:rPr>
-          <w:sz w:val="32"/>
-          <w:szCs w:val="32"/>
-        </w:rPr>
-        <w:t>companies</w:t>
-      </w:r>
-      <w:proofErr w:type="spellEnd"/>
+        <w:t>in alltype of companies</w:t>
+      </w:r>
     </w:p>
     <w:p>
       <w:pPr>
@@ -1873,60 +1764,43 @@
           <w:szCs w:val="32"/>
           <w:lang w:val="en-US"/>
         </w:rPr>
-        <w:t xml:space="preserve">His </w:t>
-      </w:r>
-      <w:proofErr w:type="spellStart"/>
-      <w:r>
-        <w:rPr>
-          <w:sz w:val="32"/>
-          <w:szCs w:val="32"/>
-          <w:lang w:val="en-US"/>
-        </w:rPr>
-        <w:t>behaviour</w:t>
-      </w:r>
-      <w:proofErr w:type="spellEnd"/>
-      <w:r>
-        <w:rPr>
-          <w:sz w:val="32"/>
-          <w:szCs w:val="32"/>
-          <w:lang w:val="en-US"/>
-        </w:rPr>
-        <w:t xml:space="preserve"> during negotiations was……………………………He broke all the rules and breached professional conduct</w:t>
-      </w:r>
-    </w:p>
-    <w:p>
-      <w:pPr>
-        <w:rPr>
-          <w:sz w:val="32"/>
-          <w:szCs w:val="32"/>
-          <w:lang w:val="en-US"/>
-        </w:rPr>
-      </w:pPr>
-    </w:p>
-    <w:p>
-      <w:pPr>
-        <w:rPr>
-          <w:sz w:val="32"/>
-          <w:szCs w:val="32"/>
-          <w:lang w:val="en-US"/>
-        </w:rPr>
-      </w:pPr>
-    </w:p>
-    <w:p>
-      <w:pPr>
-        <w:rPr>
-          <w:sz w:val="32"/>
-          <w:szCs w:val="32"/>
-          <w:lang w:val="en-US"/>
-        </w:rPr>
-      </w:pPr>
-    </w:p>
-    <w:p>
-      <w:pPr>
-        <w:rPr>
-          <w:b/>
-          <w:sz w:val="32"/>
-          <w:szCs w:val="32"/>
+        <w:t>His behaviour during negotiations was……………………………He broke all the rules and breached professional conduct</w:t>
+      </w:r>
+    </w:p>
+    <w:p>
+      <w:pPr>
+        <w:rPr>
+          <w:sz w:val="32"/>
+          <w:szCs w:val="32"/>
+          <w:lang w:val="en-US"/>
+        </w:rPr>
+      </w:pPr>
+    </w:p>
+    <w:p>
+      <w:pPr>
+        <w:rPr>
+          <w:sz w:val="32"/>
+          <w:szCs w:val="32"/>
+          <w:lang w:val="en-US"/>
+        </w:rPr>
+      </w:pPr>
+    </w:p>
+    <w:p>
+      <w:pPr>
+        <w:rPr>
+          <w:sz w:val="32"/>
+          <w:szCs w:val="32"/>
+          <w:lang w:val="en-US"/>
+        </w:rPr>
+      </w:pPr>
+    </w:p>
+    <w:p>
+      <w:pPr>
+        <w:rPr>
+          <w:b/>
+          <w:sz w:val="32"/>
+          <w:szCs w:val="32"/>
+          <w:lang w:val="en-US"/>
         </w:rPr>
       </w:pPr>
     </w:p>
@@ -2051,78 +1925,20 @@
           <w:szCs w:val="32"/>
         </w:rPr>
       </w:pPr>
-      <w:proofErr w:type="spellStart"/>
-      <w:r>
-        <w:rPr>
-          <w:sz w:val="32"/>
-          <w:szCs w:val="32"/>
-          <w:lang w:val="en-US"/>
-        </w:rPr>
-        <w:t>Everyday</w:t>
-      </w:r>
-      <w:proofErr w:type="spellEnd"/>
-      <w:r>
-        <w:rPr>
-          <w:sz w:val="32"/>
-          <w:szCs w:val="32"/>
-          <w:lang w:val="en-US"/>
-        </w:rPr>
-        <w:t xml:space="preserve"> I deal with the same papers , documents. </w:t>
-      </w:r>
-      <w:r>
-        <w:rPr>
-          <w:sz w:val="32"/>
-          <w:szCs w:val="32"/>
-        </w:rPr>
-        <w:t xml:space="preserve">My </w:t>
-      </w:r>
-      <w:proofErr w:type="spellStart"/>
-      <w:r>
-        <w:rPr>
-          <w:sz w:val="32"/>
-          <w:szCs w:val="32"/>
-        </w:rPr>
-        <w:t>work</w:t>
-      </w:r>
-      <w:proofErr w:type="spellEnd"/>
-      <w:r>
-        <w:rPr>
-          <w:sz w:val="32"/>
-          <w:szCs w:val="32"/>
-        </w:rPr>
-        <w:t xml:space="preserve"> </w:t>
-      </w:r>
-      <w:proofErr w:type="spellStart"/>
-      <w:r>
-        <w:rPr>
-          <w:sz w:val="32"/>
-          <w:szCs w:val="32"/>
-        </w:rPr>
-        <w:t>is</w:t>
-      </w:r>
-      <w:proofErr w:type="spellEnd"/>
-      <w:r>
-        <w:rPr>
-          <w:sz w:val="32"/>
-          <w:szCs w:val="32"/>
-        </w:rPr>
-        <w:t xml:space="preserve"> </w:t>
-      </w:r>
-      <w:proofErr w:type="spellStart"/>
-      <w:r>
-        <w:rPr>
-          <w:sz w:val="32"/>
-          <w:szCs w:val="32"/>
-        </w:rPr>
-        <w:t>extremely</w:t>
-      </w:r>
-      <w:proofErr w:type="spellEnd"/>
-      <w:r>
-        <w:rPr>
-          <w:sz w:val="32"/>
-          <w:szCs w:val="32"/>
-        </w:rPr>
-        <w:t xml:space="preserve">………………………….. </w:t>
+      <w:r>
+        <w:rPr>
+          <w:sz w:val="32"/>
+          <w:szCs w:val="32"/>
+          <w:lang w:val="en-US"/>
+        </w:rPr>
+        <w:t xml:space="preserve">Everyday I deal with the same papers , documents. </w:t>
+      </w:r>
+      <w:r>
+        <w:rPr>
+          <w:sz w:val="32"/>
+          <w:szCs w:val="32"/>
+        </w:rPr>
+        <w:t xml:space="preserve">My workisextremely………………………….. </w:t>
       </w:r>
     </w:p>
     <w:p>
@@ -2189,25 +2005,7 @@
           <w:lang w:val="en-US"/>
         </w:rPr>
         <w:lastRenderedPageBreak/>
-        <w:t xml:space="preserve">Some people are just too ………………………We appreciate devotion and commitment however trying to be everywhere and doing everything is not perceived as suitable </w:t>
-      </w:r>
-      <w:proofErr w:type="spellStart"/>
-      <w:r>
-        <w:rPr>
-          <w:sz w:val="32"/>
-          <w:szCs w:val="32"/>
-          <w:lang w:val="en-US"/>
-        </w:rPr>
-        <w:t>behaviour</w:t>
-      </w:r>
-      <w:proofErr w:type="spellEnd"/>
-      <w:r>
-        <w:rPr>
-          <w:sz w:val="32"/>
-          <w:szCs w:val="32"/>
-          <w:lang w:val="en-US"/>
-        </w:rPr>
-        <w:t xml:space="preserve"> </w:t>
+        <w:t>Some people are just too ………………………We appreciate devotion and commitment however trying to be everywhere and doing everything is not perceived as suitable behaviour</w:t>
       </w:r>
     </w:p>
     <w:p>
@@ -2255,8 +2053,8 @@
 </file>
 
 <file path=word/numbering.xml><?xml version="1.0" encoding="utf-8"?>
-<w:numbering xmlns:wpc="http://schemas.microsoft.com/office/word/2010/wordprocessingCanvas" xmlns:mc="http://schemas.openxmlformats.org/markup-compatibility/2006" xmlns:o="urn:schemas-microsoft-com:office:office" xmlns:r="http://schemas.openxmlformats.org/officeDocument/2006/relationships" xmlns:m="http://schemas.openxmlformats.org/officeDocument/2006/math" xmlns:v="urn:schemas-microsoft-com:vml" xmlns:wp14="http://schemas.microsoft.com/office/word/2010/wordprocessingDrawing" xmlns:wp="http://schemas.openxmlformats.org/drawingml/2006/wordprocessingDrawing" xmlns:w10="urn:schemas-microsoft-com:office:word" xmlns:w="http://schemas.openxmlformats.org/wordprocessingml/2006/main" xmlns:w14="http://schemas.microsoft.com/office/word/2010/wordml" xmlns:w15="http://schemas.microsoft.com/office/word/2012/wordml" xmlns:wpg="http://schemas.microsoft.com/office/word/2010/wordprocessingGroup" xmlns:wpi="http://schemas.microsoft.com/office/word/2010/wordprocessingInk" xmlns:wne="http://schemas.microsoft.com/office/word/2006/wordml" xmlns:wps="http://schemas.microsoft.com/office/word/2010/wordprocessingShape" mc:Ignorable="w14 w15 wp14">
-  <w:abstractNum w:abstractNumId="0" w15:restartNumberingAfterBreak="0">
+<w:numbering xmlns:ve="http://schemas.openxmlformats.org/markup-compatibility/2006" xmlns:o="urn:schemas-microsoft-com:office:office" xmlns:r="http://schemas.openxmlformats.org/officeDocument/2006/relationships" xmlns:m="http://schemas.openxmlformats.org/officeDocument/2006/math" xmlns:v="urn:schemas-microsoft-com:vml" xmlns:wp="http://schemas.openxmlformats.org/drawingml/2006/wordprocessingDrawing" xmlns:w10="urn:schemas-microsoft-com:office:word" xmlns:w="http://schemas.openxmlformats.org/wordprocessingml/2006/main" xmlns:wne="http://schemas.microsoft.com/office/word/2006/wordml">
+  <w:abstractNum w:abstractNumId="0">
     <w:nsid w:val="17275F0A"/>
     <w:multiLevelType w:val="hybridMultilevel"/>
     <w:tmpl w:val="43DA531E"/>
@@ -2345,7 +2143,7 @@
       </w:pPr>
     </w:lvl>
   </w:abstractNum>
-  <w:abstractNum w:abstractNumId="1" w15:restartNumberingAfterBreak="0">
+  <w:abstractNum w:abstractNumId="1">
     <w:nsid w:val="1CB91C8A"/>
     <w:multiLevelType w:val="hybridMultilevel"/>
     <w:tmpl w:val="4166601C"/>
@@ -2434,7 +2232,7 @@
       </w:pPr>
     </w:lvl>
   </w:abstractNum>
-  <w:abstractNum w:abstractNumId="2" w15:restartNumberingAfterBreak="0">
+  <w:abstractNum w:abstractNumId="2">
     <w:nsid w:val="285A4E42"/>
     <w:multiLevelType w:val="hybridMultilevel"/>
     <w:tmpl w:val="4F221DAA"/>
@@ -2523,7 +2321,7 @@
       </w:pPr>
     </w:lvl>
   </w:abstractNum>
-  <w:abstractNum w:abstractNumId="3" w15:restartNumberingAfterBreak="0">
+  <w:abstractNum w:abstractNumId="3">
     <w:nsid w:val="3929140C"/>
     <w:multiLevelType w:val="hybridMultilevel"/>
     <w:tmpl w:val="341C7432"/>
@@ -2612,7 +2410,7 @@
       </w:pPr>
     </w:lvl>
   </w:abstractNum>
-  <w:abstractNum w:abstractNumId="4" w15:restartNumberingAfterBreak="0">
+  <w:abstractNum w:abstractNumId="4">
     <w:nsid w:val="57911CEE"/>
     <w:multiLevelType w:val="hybridMultilevel"/>
     <w:tmpl w:val="AC20C026"/>
@@ -2701,7 +2499,7 @@
       </w:pPr>
     </w:lvl>
   </w:abstractNum>
-  <w:abstractNum w:abstractNumId="5" w15:restartNumberingAfterBreak="0">
+  <w:abstractNum w:abstractNumId="5">
     <w:nsid w:val="628D7891"/>
     <w:multiLevelType w:val="hybridMultilevel"/>
     <w:tmpl w:val="B360E3EA"/>
@@ -2812,7 +2610,7 @@
 </file>
 
 <file path=word/styles.xml><?xml version="1.0" encoding="utf-8"?>
-<w:styles xmlns:mc="http://schemas.openxmlformats.org/markup-compatibility/2006" xmlns:r="http://schemas.openxmlformats.org/officeDocument/2006/relationships" xmlns:w="http://schemas.openxmlformats.org/wordprocessingml/2006/main" xmlns:w14="http://schemas.microsoft.com/office/word/2010/wordml" xmlns:w15="http://schemas.microsoft.com/office/word/2012/wordml" mc:Ignorable="w14 w15">
+<w:styles xmlns:r="http://schemas.openxmlformats.org/officeDocument/2006/relationships" xmlns:w="http://schemas.openxmlformats.org/wordprocessingml/2006/main">
   <w:docDefaults>
     <w:rPrDefault>
       <w:rPr>
@@ -2828,378 +2626,144 @@
       </w:pPr>
     </w:pPrDefault>
   </w:docDefaults>
-  <w:latentStyles w:defLockedState="0" w:defUIPriority="99" w:defSemiHidden="0" w:defUnhideWhenUsed="0" w:defQFormat="0" w:count="371">
-    <w:lsdException w:name="Normal" w:uiPriority="0" w:qFormat="1"/>
-    <w:lsdException w:name="heading 1" w:uiPriority="9" w:qFormat="1"/>
-    <w:lsdException w:name="heading 2" w:semiHidden="1" w:uiPriority="9" w:unhideWhenUsed="1" w:qFormat="1"/>
-    <w:lsdException w:name="heading 3" w:semiHidden="1" w:uiPriority="9" w:unhideWhenUsed="1" w:qFormat="1"/>
-    <w:lsdException w:name="heading 4" w:semiHidden="1" w:uiPriority="9" w:unhideWhenUsed="1" w:qFormat="1"/>
-    <w:lsdException w:name="heading 5" w:semiHidden="1" w:uiPriority="9" w:unhideWhenUsed="1" w:qFormat="1"/>
-    <w:lsdException w:name="heading 6" w:semiHidden="1" w:uiPriority="9" w:unhideWhenUsed="1" w:qFormat="1"/>
-    <w:lsdException w:name="heading 7" w:semiHidden="1" w:uiPriority="9" w:unhideWhenUsed="1" w:qFormat="1"/>
-    <w:lsdException w:name="heading 8" w:semiHidden="1" w:uiPriority="9" w:unhideWhenUsed="1" w:qFormat="1"/>
-    <w:lsdException w:name="heading 9" w:semiHidden="1" w:uiPriority="9" w:unhideWhenUsed="1" w:qFormat="1"/>
-    <w:lsdException w:name="index 1" w:semiHidden="1" w:unhideWhenUsed="1"/>
-    <w:lsdException w:name="index 2" w:semiHidden="1" w:unhideWhenUsed="1"/>
-    <w:lsdException w:name="index 3" w:semiHidden="1" w:unhideWhenUsed="1"/>
-    <w:lsdException w:name="index 4" w:semiHidden="1" w:unhideWhenUsed="1"/>
-    <w:lsdException w:name="index 5" w:semiHidden="1" w:unhideWhenUsed="1"/>
-    <w:lsdException w:name="index 6" w:semiHidden="1" w:unhideWhenUsed="1"/>
-    <w:lsdException w:name="index 7" w:semiHidden="1" w:unhideWhenUsed="1"/>
-    <w:lsdException w:name="index 8" w:semiHidden="1" w:unhideWhenUsed="1"/>
-    <w:lsdException w:name="index 9" w:semiHidden="1" w:unhideWhenUsed="1"/>
-    <w:lsdException w:name="toc 1" w:semiHidden="1" w:uiPriority="39" w:unhideWhenUsed="1"/>
-    <w:lsdException w:name="toc 2" w:semiHidden="1" w:uiPriority="39" w:unhideWhenUsed="1"/>
-    <w:lsdException w:name="toc 3" w:semiHidden="1" w:uiPriority="39" w:unhideWhenUsed="1"/>
-    <w:lsdException w:name="toc 4" w:semiHidden="1" w:uiPriority="39" w:unhideWhenUsed="1"/>
-    <w:lsdException w:name="toc 5" w:semiHidden="1" w:uiPriority="39" w:unhideWhenUsed="1"/>
-    <w:lsdException w:name="toc 6" w:semiHidden="1" w:uiPriority="39" w:unhideWhenUsed="1"/>
-    <w:lsdException w:name="toc 7" w:semiHidden="1" w:uiPriority="39" w:unhideWhenUsed="1"/>
-    <w:lsdException w:name="toc 8" w:semiHidden="1" w:uiPriority="39" w:unhideWhenUsed="1"/>
-    <w:lsdException w:name="toc 9" w:semiHidden="1" w:uiPriority="39" w:unhideWhenUsed="1"/>
-    <w:lsdException w:name="Normal Indent" w:semiHidden="1" w:unhideWhenUsed="1"/>
-    <w:lsdException w:name="footnote text" w:semiHidden="1" w:unhideWhenUsed="1"/>
-    <w:lsdException w:name="annotation text" w:semiHidden="1" w:unhideWhenUsed="1"/>
-    <w:lsdException w:name="header" w:semiHidden="1" w:unhideWhenUsed="1"/>
-    <w:lsdException w:name="footer" w:semiHidden="1" w:unhideWhenUsed="1"/>
-    <w:lsdException w:name="index heading" w:semiHidden="1" w:unhideWhenUsed="1"/>
-    <w:lsdException w:name="caption" w:semiHidden="1" w:uiPriority="35" w:unhideWhenUsed="1" w:qFormat="1"/>
-    <w:lsdException w:name="table of figures" w:semiHidden="1" w:unhideWhenUsed="1"/>
-    <w:lsdException w:name="envelope address" w:semiHidden="1" w:unhideWhenUsed="1"/>
-    <w:lsdException w:name="envelope return" w:semiHidden="1" w:unhideWhenUsed="1"/>
-    <w:lsdException w:name="footnote reference" w:semiHidden="1" w:unhideWhenUsed="1"/>
-    <w:lsdException w:name="annotation reference" w:semiHidden="1" w:unhideWhenUsed="1"/>
-    <w:lsdException w:name="line number" w:semiHidden="1" w:unhideWhenUsed="1"/>
-    <w:lsdException w:name="page number" w:semiHidden="1" w:unhideWhenUsed="1"/>
-    <w:lsdException w:name="endnote reference" w:semiHidden="1" w:unhideWhenUsed="1"/>
-    <w:lsdException w:name="endnote text" w:semiHidden="1" w:unhideWhenUsed="1"/>
-    <w:lsdException w:name="table of authorities" w:semiHidden="1" w:unhideWhenUsed="1"/>
-    <w:lsdException w:name="macro" w:semiHidden="1" w:unhideWhenUsed="1"/>
-    <w:lsdException w:name="toa heading" w:semiHidden="1" w:unhideWhenUsed="1"/>
-    <w:lsdException w:name="List" w:semiHidden="1" w:unhideWhenUsed="1"/>
-    <w:lsdException w:name="List Bullet" w:semiHidden="1" w:unhideWhenUsed="1"/>
-    <w:lsdException w:name="List Number" w:semiHidden="1" w:unhideWhenUsed="1"/>
-    <w:lsdException w:name="List 2" w:semiHidden="1" w:unhideWhenUsed="1"/>
-    <w:lsdException w:name="List 3" w:semiHidden="1" w:unhideWhenUsed="1"/>
-    <w:lsdException w:name="List 4" w:semiHidden="1" w:unhideWhenUsed="1"/>
-    <w:lsdException w:name="List 5" w:semiHidden="1" w:unhideWhenUsed="1"/>
-    <w:lsdException w:name="List Bullet 2" w:semiHidden="1" w:unhideWhenUsed="1"/>
-    <w:lsdException w:name="List Bullet 3" w:semiHidden="1" w:unhideWhenUsed="1"/>
-    <w:lsdException w:name="List Bullet 4" w:semiHidden="1" w:unhideWhenUsed="1"/>
-    <w:lsdException w:name="List Bullet 5" w:semiHidden="1" w:unhideWhenUsed="1"/>
-    <w:lsdException w:name="List Number 2" w:semiHidden="1" w:unhideWhenUsed="1"/>
-    <w:lsdException w:name="List Number 3" w:semiHidden="1" w:unhideWhenUsed="1"/>
-    <w:lsdException w:name="List Number 4" w:semiHidden="1" w:unhideWhenUsed="1"/>
-    <w:lsdException w:name="List Number 5" w:semiHidden="1" w:unhideWhenUsed="1"/>
-    <w:lsdException w:name="Title" w:uiPriority="10" w:qFormat="1"/>
-    <w:lsdException w:name="Closing" w:semiHidden="1" w:unhideWhenUsed="1"/>
-    <w:lsdException w:name="Signature" w:semiHidden="1" w:unhideWhenUsed="1"/>
-    <w:lsdException w:name="Default Paragraph Font" w:semiHidden="1" w:uiPriority="1" w:unhideWhenUsed="1"/>
-    <w:lsdException w:name="Body Text" w:semiHidden="1" w:unhideWhenUsed="1"/>
-    <w:lsdException w:name="Body Text Indent" w:semiHidden="1" w:unhideWhenUsed="1"/>
-    <w:lsdException w:name="List Continue" w:semiHidden="1" w:unhideWhenUsed="1"/>
-    <w:lsdException w:name="List Continue 2" w:semiHidden="1" w:unhideWhenUsed="1"/>
-    <w:lsdException w:name="List Continue 3" w:semiHidden="1" w:unhideWhenUsed="1"/>
-    <w:lsdException w:name="List Continue 4" w:semiHidden="1" w:unhideWhenUsed="1"/>
-    <w:lsdException w:name="List Continue 5" w:semiHidden="1" w:unhideWhenUsed="1"/>
-    <w:lsdException w:name="Message Header" w:semiHidden="1" w:unhideWhenUsed="1"/>
-    <w:lsdException w:name="Subtitle" w:uiPriority="11" w:qFormat="1"/>
-    <w:lsdException w:name="Salutation" w:semiHidden="1" w:unhideWhenUsed="1"/>
-    <w:lsdException w:name="Date" w:semiHidden="1" w:unhideWhenUsed="1"/>
-    <w:lsdException w:name="Body Text First Indent" w:semiHidden="1" w:unhideWhenUsed="1"/>
-    <w:lsdException w:name="Body Text First Indent 2" w:semiHidden="1" w:unhideWhenUsed="1"/>
-    <w:lsdException w:name="Note Heading" w:semiHidden="1" w:unhideWhenUsed="1"/>
-    <w:lsdException w:name="Body Text 2" w:semiHidden="1" w:unhideWhenUsed="1"/>
-    <w:lsdException w:name="Body Text 3" w:semiHidden="1" w:unhideWhenUsed="1"/>
-    <w:lsdException w:name="Body Text Indent 2" w:semiHidden="1" w:unhideWhenUsed="1"/>
-    <w:lsdException w:name="Body Text Indent 3" w:semiHidden="1" w:unhideWhenUsed="1"/>
-    <w:lsdException w:name="Block Text" w:semiHidden="1" w:unhideWhenUsed="1"/>
-    <w:lsdException w:name="Hyperlink" w:semiHidden="1" w:unhideWhenUsed="1"/>
-    <w:lsdException w:name="FollowedHyperlink" w:semiHidden="1" w:unhideWhenUsed="1"/>
-    <w:lsdException w:name="Strong" w:uiPriority="22" w:qFormat="1"/>
-    <w:lsdException w:name="Emphasis" w:uiPriority="20" w:qFormat="1"/>
-    <w:lsdException w:name="Document Map" w:semiHidden="1" w:unhideWhenUsed="1"/>
-    <w:lsdException w:name="Plain Text" w:semiHidden="1" w:unhideWhenUsed="1"/>
-    <w:lsdException w:name="E-mail Signature" w:semiHidden="1" w:unhideWhenUsed="1"/>
-    <w:lsdException w:name="HTML Top of Form" w:semiHidden="1" w:unhideWhenUsed="1"/>
-    <w:lsdException w:name="HTML Bottom of Form" w:semiHidden="1" w:unhideWhenUsed="1"/>
-    <w:lsdException w:name="Normal (Web)" w:semiHidden="1" w:unhideWhenUsed="1"/>
-    <w:lsdException w:name="HTML Acronym" w:semiHidden="1" w:unhideWhenUsed="1"/>
-    <w:lsdException w:name="HTML Address" w:semiHidden="1" w:unhideWhenUsed="1"/>
-    <w:lsdException w:name="HTML Cite" w:semiHidden="1" w:unhideWhenUsed="1"/>
-    <w:lsdException w:name="HTML Code" w:semiHidden="1" w:unhideWhenUsed="1"/>
-    <w:lsdException w:name="HTML Definition" w:semiHidden="1" w:unhideWhenUsed="1"/>
-    <w:lsdException w:name="HTML Keyboard" w:semiHidden="1" w:unhideWhenUsed="1"/>
-    <w:lsdException w:name="HTML Preformatted" w:semiHidden="1" w:unhideWhenUsed="1"/>
-    <w:lsdException w:name="HTML Sample" w:semiHidden="1" w:unhideWhenUsed="1"/>
-    <w:lsdException w:name="HTML Typewriter" w:semiHidden="1" w:unhideWhenUsed="1"/>
-    <w:lsdException w:name="HTML Variable" w:semiHidden="1" w:unhideWhenUsed="1"/>
-    <w:lsdException w:name="Normal Table" w:semiHidden="1" w:unhideWhenUsed="1"/>
-    <w:lsdException w:name="annotation subject" w:semiHidden="1" w:unhideWhenUsed="1"/>
-    <w:lsdException w:name="No List" w:semiHidden="1" w:unhideWhenUsed="1"/>
-    <w:lsdException w:name="Outline List 1" w:semiHidden="1" w:unhideWhenUsed="1"/>
-    <w:lsdException w:name="Outline List 2" w:semiHidden="1" w:unhideWhenUsed="1"/>
-    <w:lsdException w:name="Outline List 3" w:semiHidden="1" w:unhideWhenUsed="1"/>
-    <w:lsdException w:name="Table Simple 1" w:semiHidden="1" w:unhideWhenUsed="1"/>
-    <w:lsdException w:name="Table Simple 2" w:semiHidden="1" w:unhideWhenUsed="1"/>
-    <w:lsdException w:name="Table Simple 3" w:semiHidden="1" w:unhideWhenUsed="1"/>
-    <w:lsdException w:name="Table Classic 1" w:semiHidden="1" w:unhideWhenUsed="1"/>
-    <w:lsdException w:name="Table Classic 2" w:semiHidden="1" w:unhideWhenUsed="1"/>
-    <w:lsdException w:name="Table Classic 3" w:semiHidden="1" w:unhideWhenUsed="1"/>
-    <w:lsdException w:name="Table Classic 4" w:semiHidden="1" w:unhideWhenUsed="1"/>
-    <w:lsdException w:name="Table Colorful 1" w:semiHidden="1" w:unhideWhenUsed="1"/>
-    <w:lsdException w:name="Table Colorful 2" w:semiHidden="1" w:unhideWhenUsed="1"/>
-    <w:lsdException w:name="Table Colorful 3" w:semiHidden="1" w:unhideWhenUsed="1"/>
-    <w:lsdException w:name="Table Columns 1" w:semiHidden="1" w:unhideWhenUsed="1"/>
-    <w:lsdException w:name="Table Columns 2" w:semiHidden="1" w:unhideWhenUsed="1"/>
-    <w:lsdException w:name="Table Columns 3" w:semiHidden="1" w:unhideWhenUsed="1"/>
-    <w:lsdException w:name="Table Columns 4" w:semiHidden="1" w:unhideWhenUsed="1"/>
-    <w:lsdException w:name="Table Columns 5" w:semiHidden="1" w:unhideWhenUsed="1"/>
-    <w:lsdException w:name="Table Grid 1" w:semiHidden="1" w:unhideWhenUsed="1"/>
-    <w:lsdException w:name="Table Grid 2" w:semiHidden="1" w:unhideWhenUsed="1"/>
-    <w:lsdException w:name="Table Grid 3" w:semiHidden="1" w:unhideWhenUsed="1"/>
-    <w:lsdException w:name="Table Grid 4" w:semiHidden="1" w:unhideWhenUsed="1"/>
-    <w:lsdException w:name="Table Grid 5" w:semiHidden="1" w:unhideWhenUsed="1"/>
-    <w:lsdException w:name="Table Grid 6" w:semiHidden="1" w:unhideWhenUsed="1"/>
-    <w:lsdException w:name="Table Grid 7" w:semiHidden="1" w:unhideWhenUsed="1"/>
-    <w:lsdException w:name="Table Grid 8" w:semiHidden="1" w:unhideWhenUsed="1"/>
-    <w:lsdException w:name="Table List 1" w:semiHidden="1" w:unhideWhenUsed="1"/>
-    <w:lsdException w:name="Table List 2" w:semiHidden="1" w:unhideWhenUsed="1"/>
-    <w:lsdException w:name="Table List 3" w:semiHidden="1" w:unhideWhenUsed="1"/>
-    <w:lsdException w:name="Table List 4" w:semiHidden="1" w:unhideWhenUsed="1"/>
-    <w:lsdException w:name="Table List 5" w:semiHidden="1" w:unhideWhenUsed="1"/>
-    <w:lsdException w:name="Table List 6" w:semiHidden="1" w:unhideWhenUsed="1"/>
-    <w:lsdException w:name="Table List 7" w:semiHidden="1" w:unhideWhenUsed="1"/>
-    <w:lsdException w:name="Table List 8" w:semiHidden="1" w:unhideWhenUsed="1"/>
-    <w:lsdException w:name="Table 3D effects 1" w:semiHidden="1" w:unhideWhenUsed="1"/>
-    <w:lsdException w:name="Table 3D effects 2" w:semiHidden="1" w:unhideWhenUsed="1"/>
-    <w:lsdException w:name="Table 3D effects 3" w:semiHidden="1" w:unhideWhenUsed="1"/>
-    <w:lsdException w:name="Table Contemporary" w:semiHidden="1" w:unhideWhenUsed="1"/>
-    <w:lsdException w:name="Table Elegant" w:semiHidden="1" w:unhideWhenUsed="1"/>
-    <w:lsdException w:name="Table Professional" w:semiHidden="1" w:unhideWhenUsed="1"/>
-    <w:lsdException w:name="Table Subtle 1" w:semiHidden="1" w:unhideWhenUsed="1"/>
-    <w:lsdException w:name="Table Subtle 2" w:semiHidden="1" w:unhideWhenUsed="1"/>
-    <w:lsdException w:name="Table Web 1" w:semiHidden="1" w:unhideWhenUsed="1"/>
-    <w:lsdException w:name="Table Web 2" w:semiHidden="1" w:unhideWhenUsed="1"/>
-    <w:lsdException w:name="Table Web 3" w:semiHidden="1" w:unhideWhenUsed="1"/>
-    <w:lsdException w:name="Balloon Text" w:semiHidden="1" w:unhideWhenUsed="1"/>
-    <w:lsdException w:name="Table Grid" w:uiPriority="39"/>
-    <w:lsdException w:name="Table Theme" w:semiHidden="1" w:unhideWhenUsed="1"/>
-    <w:lsdException w:name="Placeholder Text" w:semiHidden="1"/>
-    <w:lsdException w:name="No Spacing" w:uiPriority="1" w:qFormat="1"/>
-    <w:lsdException w:name="Light Shading" w:uiPriority="60"/>
-    <w:lsdException w:name="Light List" w:uiPriority="61"/>
-    <w:lsdException w:name="Light Grid" w:uiPriority="62"/>
-    <w:lsdException w:name="Medium Shading 1" w:uiPriority="63"/>
-    <w:lsdException w:name="Medium Shading 2" w:uiPriority="64"/>
-    <w:lsdException w:name="Medium List 1" w:uiPriority="65"/>
-    <w:lsdException w:name="Medium List 2" w:uiPriority="66"/>
-    <w:lsdException w:name="Medium Grid 1" w:uiPriority="67"/>
-    <w:lsdException w:name="Medium Grid 2" w:uiPriority="68"/>
-    <w:lsdException w:name="Medium Grid 3" w:uiPriority="69"/>
-    <w:lsdException w:name="Dark List" w:uiPriority="70"/>
-    <w:lsdException w:name="Colorful Shading" w:uiPriority="71"/>
-    <w:lsdException w:name="Colorful List" w:uiPriority="72"/>
-    <w:lsdException w:name="Colorful Grid" w:uiPriority="73"/>
-    <w:lsdException w:name="Light Shading Accent 1" w:uiPriority="60"/>
-    <w:lsdException w:name="Light List Accent 1" w:uiPriority="61"/>
-    <w:lsdException w:name="Light Grid Accent 1" w:uiPriority="62"/>
-    <w:lsdException w:name="Medium Shading 1 Accent 1" w:uiPriority="63"/>
-    <w:lsdException w:name="Medium Shading 2 Accent 1" w:uiPriority="64"/>
-    <w:lsdException w:name="Medium List 1 Accent 1" w:uiPriority="65"/>
-    <w:lsdException w:name="Revision" w:semiHidden="1"/>
-    <w:lsdException w:name="List Paragraph" w:uiPriority="34" w:qFormat="1"/>
-    <w:lsdException w:name="Quote" w:uiPriority="29" w:qFormat="1"/>
-    <w:lsdException w:name="Intense Quote" w:uiPriority="30" w:qFormat="1"/>
-    <w:lsdException w:name="Medium List 2 Accent 1" w:uiPriority="66"/>
-    <w:lsdException w:name="Medium Grid 1 Accent 1" w:uiPriority="67"/>
-    <w:lsdException w:name="Medium Grid 2 Accent 1" w:uiPriority="68"/>
-    <w:lsdException w:name="Medium Grid 3 Accent 1" w:uiPriority="69"/>
-    <w:lsdException w:name="Dark List Accent 1" w:uiPriority="70"/>
-    <w:lsdException w:name="Colorful Shading Accent 1" w:uiPriority="71"/>
-    <w:lsdException w:name="Colorful List Accent 1" w:uiPriority="72"/>
-    <w:lsdException w:name="Colorful Grid Accent 1" w:uiPriority="73"/>
-    <w:lsdException w:name="Light Shading Accent 2" w:uiPriority="60"/>
-    <w:lsdException w:name="Light List Accent 2" w:uiPriority="61"/>
-    <w:lsdException w:name="Light Grid Accent 2" w:uiPriority="62"/>
-    <w:lsdException w:name="Medium Shading 1 Accent 2" w:uiPriority="63"/>
-    <w:lsdException w:name="Medium Shading 2 Accent 2" w:uiPriority="64"/>
-    <w:lsdException w:name="Medium List 1 Accent 2" w:uiPriority="65"/>
-    <w:lsdException w:name="Medium List 2 Accent 2" w:uiPriority="66"/>
-    <w:lsdException w:name="Medium Grid 1 Accent 2" w:uiPriority="67"/>
-    <w:lsdException w:name="Medium Grid 2 Accent 2" w:uiPriority="68"/>
-    <w:lsdException w:name="Medium Grid 3 Accent 2" w:uiPriority="69"/>
-    <w:lsdException w:name="Dark List Accent 2" w:uiPriority="70"/>
-    <w:lsdException w:name="Colorful Shading Accent 2" w:uiPriority="71"/>
-    <w:lsdException w:name="Colorful List Accent 2" w:uiPriority="72"/>
-    <w:lsdException w:name="Colorful Grid Accent 2" w:uiPriority="73"/>
-    <w:lsdException w:name="Light Shading Accent 3" w:uiPriority="60"/>
-    <w:lsdException w:name="Light List Accent 3" w:uiPriority="61"/>
-    <w:lsdException w:name="Light Grid Accent 3" w:uiPriority="62"/>
-    <w:lsdException w:name="Medium Shading 1 Accent 3" w:uiPriority="63"/>
-    <w:lsdException w:name="Medium Shading 2 Accent 3" w:uiPriority="64"/>
-    <w:lsdException w:name="Medium List 1 Accent 3" w:uiPriority="65"/>
-    <w:lsdException w:name="Medium List 2 Accent 3" w:uiPriority="66"/>
-    <w:lsdException w:name="Medium Grid 1 Accent 3" w:uiPriority="67"/>
-    <w:lsdException w:name="Medium Grid 2 Accent 3" w:uiPriority="68"/>
-    <w:lsdException w:name="Medium Grid 3 Accent 3" w:uiPriority="69"/>
-    <w:lsdException w:name="Dark List Accent 3" w:uiPriority="70"/>
-    <w:lsdException w:name="Colorful Shading Accent 3" w:uiPriority="71"/>
-    <w:lsdException w:name="Colorful List Accent 3" w:uiPriority="72"/>
-    <w:lsdException w:name="Colorful Grid Accent 3" w:uiPriority="73"/>
-    <w:lsdException w:name="Light Shading Accent 4" w:uiPriority="60"/>
-    <w:lsdException w:name="Light List Accent 4" w:uiPriority="61"/>
-    <w:lsdException w:name="Light Grid Accent 4" w:uiPriority="62"/>
-    <w:lsdException w:name="Medium Shading 1 Accent 4" w:uiPriority="63"/>
-    <w:lsdException w:name="Medium Shading 2 Accent 4" w:uiPriority="64"/>
-    <w:lsdException w:name="Medium List 1 Accent 4" w:uiPriority="65"/>
-    <w:lsdException w:name="Medium List 2 Accent 4" w:uiPriority="66"/>
-    <w:lsdException w:name="Medium Grid 1 Accent 4" w:uiPriority="67"/>
-    <w:lsdException w:name="Medium Grid 2 Accent 4" w:uiPriority="68"/>
-    <w:lsdException w:name="Medium Grid 3 Accent 4" w:uiPriority="69"/>
-    <w:lsdException w:name="Dark List Accent 4" w:uiPriority="70"/>
-    <w:lsdException w:name="Colorful Shading Accent 4" w:uiPriority="71"/>
-    <w:lsdException w:name="Colorful List Accent 4" w:uiPriority="72"/>
-    <w:lsdException w:name="Colorful Grid Accent 4" w:uiPriority="73"/>
-    <w:lsdException w:name="Light Shading Accent 5" w:uiPriority="60"/>
-    <w:lsdException w:name="Light List Accent 5" w:uiPriority="61"/>
-    <w:lsdException w:name="Light Grid Accent 5" w:uiPriority="62"/>
-    <w:lsdException w:name="Medium Shading 1 Accent 5" w:uiPriority="63"/>
-    <w:lsdException w:name="Medium Shading 2 Accent 5" w:uiPriority="64"/>
-    <w:lsdException w:name="Medium List 1 Accent 5" w:uiPriority="65"/>
-    <w:lsdException w:name="Medium List 2 Accent 5" w:uiPriority="66"/>
-    <w:lsdException w:name="Medium Grid 1 Accent 5" w:uiPriority="67"/>
-    <w:lsdException w:name="Medium Grid 2 Accent 5" w:uiPriority="68"/>
-    <w:lsdException w:name="Medium Grid 3 Accent 5" w:uiPriority="69"/>
-    <w:lsdException w:name="Dark List Accent 5" w:uiPriority="70"/>
-    <w:lsdException w:name="Colorful Shading Accent 5" w:uiPriority="71"/>
-    <w:lsdException w:name="Colorful List Accent 5" w:uiPriority="72"/>
-    <w:lsdException w:name="Colorful Grid Accent 5" w:uiPriority="73"/>
-    <w:lsdException w:name="Light Shading Accent 6" w:uiPriority="60"/>
-    <w:lsdException w:name="Light List Accent 6" w:uiPriority="61"/>
-    <w:lsdException w:name="Light Grid Accent 6" w:uiPriority="62"/>
-    <w:lsdException w:name="Medium Shading 1 Accent 6" w:uiPriority="63"/>
-    <w:lsdException w:name="Medium Shading 2 Accent 6" w:uiPriority="64"/>
-    <w:lsdException w:name="Medium List 1 Accent 6" w:uiPriority="65"/>
-    <w:lsdException w:name="Medium List 2 Accent 6" w:uiPriority="66"/>
-    <w:lsdException w:name="Medium Grid 1 Accent 6" w:uiPriority="67"/>
-    <w:lsdException w:name="Medium Grid 2 Accent 6" w:uiPriority="68"/>
-    <w:lsdException w:name="Medium Grid 3 Accent 6" w:uiPriority="69"/>
-    <w:lsdException w:name="Dark List Accent 6" w:uiPriority="70"/>
-    <w:lsdException w:name="Colorful Shading Accent 6" w:uiPriority="71"/>
-    <w:lsdException w:name="Colorful List Accent 6" w:uiPriority="72"/>
-    <w:lsdException w:name="Colorful Grid Accent 6" w:uiPriority="73"/>
-    <w:lsdException w:name="Subtle Emphasis" w:uiPriority="19" w:qFormat="1"/>
-    <w:lsdException w:name="Intense Emphasis" w:uiPriority="21" w:qFormat="1"/>
-    <w:lsdException w:name="Subtle Reference" w:uiPriority="31" w:qFormat="1"/>
-    <w:lsdException w:name="Intense Reference" w:uiPriority="32" w:qFormat="1"/>
-    <w:lsdException w:name="Book Title" w:uiPriority="33" w:qFormat="1"/>
-    <w:lsdException w:name="Bibliography" w:semiHidden="1" w:uiPriority="37" w:unhideWhenUsed="1"/>
-    <w:lsdException w:name="TOC Heading" w:semiHidden="1" w:uiPriority="39" w:unhideWhenUsed="1" w:qFormat="1"/>
-    <w:lsdException w:name="Plain Table 1" w:uiPriority="41"/>
-    <w:lsdException w:name="Plain Table 2" w:uiPriority="42"/>
-    <w:lsdException w:name="Plain Table 3" w:uiPriority="43"/>
-    <w:lsdException w:name="Plain Table 4" w:uiPriority="44"/>
-    <w:lsdException w:name="Plain Table 5" w:uiPriority="45"/>
-    <w:lsdException w:name="Grid Table Light" w:uiPriority="40"/>
-    <w:lsdException w:name="Grid Table 1 Light" w:uiPriority="46"/>
-    <w:lsdException w:name="Grid Table 2" w:uiPriority="47"/>
-    <w:lsdException w:name="Grid Table 3" w:uiPriority="48"/>
-    <w:lsdException w:name="Grid Table 4" w:uiPriority="49"/>
-    <w:lsdException w:name="Grid Table 5 Dark" w:uiPriority="50"/>
-    <w:lsdException w:name="Grid Table 6 Colorful" w:uiPriority="51"/>
-    <w:lsdException w:name="Grid Table 7 Colorful" w:uiPriority="52"/>
-    <w:lsdException w:name="Grid Table 1 Light Accent 1" w:uiPriority="46"/>
-    <w:lsdException w:name="Grid Table 2 Accent 1" w:uiPriority="47"/>
-    <w:lsdException w:name="Grid Table 3 Accent 1" w:uiPriority="48"/>
-    <w:lsdException w:name="Grid Table 4 Accent 1" w:uiPriority="49"/>
-    <w:lsdException w:name="Grid Table 5 Dark Accent 1" w:uiPriority="50"/>
-    <w:lsdException w:name="Grid Table 6 Colorful Accent 1" w:uiPriority="51"/>
-    <w:lsdException w:name="Grid Table 7 Colorful Accent 1" w:uiPriority="52"/>
-    <w:lsdException w:name="Grid Table 1 Light Accent 2" w:uiPriority="46"/>
-    <w:lsdException w:name="Grid Table 2 Accent 2" w:uiPriority="47"/>
-    <w:lsdException w:name="Grid Table 3 Accent 2" w:uiPriority="48"/>
-    <w:lsdException w:name="Grid Table 4 Accent 2" w:uiPriority="49"/>
-    <w:lsdException w:name="Grid Table 5 Dark Accent 2" w:uiPriority="50"/>
-    <w:lsdException w:name="Grid Table 6 Colorful Accent 2" w:uiPriority="51"/>
-    <w:lsdException w:name="Grid Table 7 Colorful Accent 2" w:uiPriority="52"/>
-    <w:lsdException w:name="Grid Table 1 Light Accent 3" w:uiPriority="46"/>
-    <w:lsdException w:name="Grid Table 2 Accent 3" w:uiPriority="47"/>
-    <w:lsdException w:name="Grid Table 3 Accent 3" w:uiPriority="48"/>
-    <w:lsdException w:name="Grid Table 4 Accent 3" w:uiPriority="49"/>
-    <w:lsdException w:name="Grid Table 5 Dark Accent 3" w:uiPriority="50"/>
-    <w:lsdException w:name="Grid Table 6 Colorful Accent 3" w:uiPriority="51"/>
-    <w:lsdException w:name="Grid Table 7 Colorful Accent 3" w:uiPriority="52"/>
-    <w:lsdException w:name="Grid Table 1 Light Accent 4" w:uiPriority="46"/>
-    <w:lsdException w:name="Grid Table 2 Accent 4" w:uiPriority="47"/>
-    <w:lsdException w:name="Grid Table 3 Accent 4" w:uiPriority="48"/>
-    <w:lsdException w:name="Grid Table 4 Accent 4" w:uiPriority="49"/>
-    <w:lsdException w:name="Grid Table 5 Dark Accent 4" w:uiPriority="50"/>
-    <w:lsdException w:name="Grid Table 6 Colorful Accent 4" w:uiPriority="51"/>
-    <w:lsdException w:name="Grid Table 7 Colorful Accent 4" w:uiPriority="52"/>
-    <w:lsdException w:name="Grid Table 1 Light Accent 5" w:uiPriority="46"/>
-    <w:lsdException w:name="Grid Table 2 Accent 5" w:uiPriority="47"/>
-    <w:lsdException w:name="Grid Table 3 Accent 5" w:uiPriority="48"/>
-    <w:lsdException w:name="Grid Table 4 Accent 5" w:uiPriority="49"/>
-    <w:lsdException w:name="Grid Table 5 Dark Accent 5" w:uiPriority="50"/>
-    <w:lsdException w:name="Grid Table 6 Colorful Accent 5" w:uiPriority="51"/>
-    <w:lsdException w:name="Grid Table 7 Colorful Accent 5" w:uiPriority="52"/>
-    <w:lsdException w:name="Grid Table 1 Light Accent 6" w:uiPriority="46"/>
-    <w:lsdException w:name="Grid Table 2 Accent 6" w:uiPriority="47"/>
-    <w:lsdException w:name="Grid Table 3 Accent 6" w:uiPriority="48"/>
-    <w:lsdException w:name="Grid Table 4 Accent 6" w:uiPriority="49"/>
-    <w:lsdException w:name="Grid Table 5 Dark Accent 6" w:uiPriority="50"/>
-    <w:lsdException w:name="Grid Table 6 Colorful Accent 6" w:uiPriority="51"/>
-    <w:lsdException w:name="Grid Table 7 Colorful Accent 6" w:uiPriority="52"/>
-    <w:lsdException w:name="List Table 1 Light" w:uiPriority="46"/>
-    <w:lsdException w:name="List Table 2" w:uiPriority="47"/>
-    <w:lsdException w:name="List Table 3" w:uiPriority="48"/>
-    <w:lsdException w:name="List Table 4" w:uiPriority="49"/>
-    <w:lsdException w:name="List Table 5 Dark" w:uiPriority="50"/>
-    <w:lsdException w:name="List Table 6 Colorful" w:uiPriority="51"/>
-    <w:lsdException w:name="List Table 7 Colorful" w:uiPriority="52"/>
-    <w:lsdException w:name="List Table 1 Light Accent 1" w:uiPriority="46"/>
-    <w:lsdException w:name="List Table 2 Accent 1" w:uiPriority="47"/>
-    <w:lsdException w:name="List Table 3 Accent 1" w:uiPriority="48"/>
-    <w:lsdException w:name="List Table 4 Accent 1" w:uiPriority="49"/>
-    <w:lsdException w:name="List Table 5 Dark Accent 1" w:uiPriority="50"/>
-    <w:lsdException w:name="List Table 6 Colorful Accent 1" w:uiPriority="51"/>
-    <w:lsdException w:name="List Table 7 Colorful Accent 1" w:uiPriority="52"/>
-    <w:lsdException w:name="List Table 1 Light Accent 2" w:uiPriority="46"/>
-    <w:lsdException w:name="List Table 2 Accent 2" w:uiPriority="47"/>
-    <w:lsdException w:name="List Table 3 Accent 2" w:uiPriority="48"/>
-    <w:lsdException w:name="List Table 4 Accent 2" w:uiPriority="49"/>
-    <w:lsdException w:name="List Table 5 Dark Accent 2" w:uiPriority="50"/>
-    <w:lsdException w:name="List Table 6 Colorful Accent 2" w:uiPriority="51"/>
-    <w:lsdException w:name="List Table 7 Colorful Accent 2" w:uiPriority="52"/>
-    <w:lsdException w:name="List Table 1 Light Accent 3" w:uiPriority="46"/>
-    <w:lsdException w:name="List Table 2 Accent 3" w:uiPriority="47"/>
-    <w:lsdException w:name="List Table 3 Accent 3" w:uiPriority="48"/>
-    <w:lsdException w:name="List Table 4 Accent 3" w:uiPriority="49"/>
-    <w:lsdException w:name="List Table 5 Dark Accent 3" w:uiPriority="50"/>
-    <w:lsdException w:name="List Table 6 Colorful Accent 3" w:uiPriority="51"/>
-    <w:lsdException w:name="List Table 7 Colorful Accent 3" w:uiPriority="52"/>
-    <w:lsdException w:name="List Table 1 Light Accent 4" w:uiPriority="46"/>
-    <w:lsdException w:name="List Table 2 Accent 4" w:uiPriority="47"/>
-    <w:lsdException w:name="List Table 3 Accent 4" w:uiPriority="48"/>
-    <w:lsdException w:name="List Table 4 Accent 4" w:uiPriority="49"/>
-    <w:lsdException w:name="List Table 5 Dark Accent 4" w:uiPriority="50"/>
-    <w:lsdException w:name="List Table 6 Colorful Accent 4" w:uiPriority="51"/>
-    <w:lsdException w:name="List Table 7 Colorful Accent 4" w:uiPriority="52"/>
-    <w:lsdException w:name="List Table 1 Light Accent 5" w:uiPriority="46"/>
-    <w:lsdException w:name="List Table 2 Accent 5" w:uiPriority="47"/>
-    <w:lsdException w:name="List Table 3 Accent 5" w:uiPriority="48"/>
-    <w:lsdException w:name="List Table 4 Accent 5" w:uiPriority="49"/>
-    <w:lsdException w:name="List Table 5 Dark Accent 5" w:uiPriority="50"/>
-    <w:lsdException w:name="List Table 6 Colorful Accent 5" w:uiPriority="51"/>
-    <w:lsdException w:name="List Table 7 Colorful Accent 5" w:uiPriority="52"/>
-    <w:lsdException w:name="List Table 1 Light Accent 6" w:uiPriority="46"/>
-    <w:lsdException w:name="List Table 2 Accent 6" w:uiPriority="47"/>
-    <w:lsdException w:name="List Table 3 Accent 6" w:uiPriority="48"/>
-    <w:lsdException w:name="List Table 4 Accent 6" w:uiPriority="49"/>
-    <w:lsdException w:name="List Table 5 Dark Accent 6" w:uiPriority="50"/>
-    <w:lsdException w:name="List Table 6 Colorful Accent 6" w:uiPriority="51"/>
-    <w:lsdException w:name="List Table 7 Colorful Accent 6" w:uiPriority="52"/>
+  <w:latentStyles w:defLockedState="0" w:defUIPriority="99" w:defSemiHidden="1" w:defUnhideWhenUsed="1" w:defQFormat="0" w:count="267">
+    <w:lsdException w:name="Normal" w:semiHidden="0" w:uiPriority="0" w:unhideWhenUsed="0" w:qFormat="1"/>
+    <w:lsdException w:name="heading 1" w:semiHidden="0" w:uiPriority="9" w:unhideWhenUsed="0" w:qFormat="1"/>
+    <w:lsdException w:name="heading 2" w:uiPriority="9" w:qFormat="1"/>
+    <w:lsdException w:name="heading 3" w:uiPriority="9" w:qFormat="1"/>
+    <w:lsdException w:name="heading 4" w:uiPriority="9" w:qFormat="1"/>
+    <w:lsdException w:name="heading 5" w:uiPriority="9" w:qFormat="1"/>
+    <w:lsdException w:name="heading 6" w:uiPriority="9" w:qFormat="1"/>
+    <w:lsdException w:name="heading 7" w:uiPriority="9" w:qFormat="1"/>
+    <w:lsdException w:name="heading 8" w:uiPriority="9" w:qFormat="1"/>
+    <w:lsdException w:name="heading 9" w:uiPriority="9" w:qFormat="1"/>
+    <w:lsdException w:name="toc 1" w:uiPriority="39"/>
+    <w:lsdException w:name="toc 2" w:uiPriority="39"/>
+    <w:lsdException w:name="toc 3" w:uiPriority="39"/>
+    <w:lsdException w:name="toc 4" w:uiPriority="39"/>
+    <w:lsdException w:name="toc 5" w:uiPriority="39"/>
+    <w:lsdException w:name="toc 6" w:uiPriority="39"/>
+    <w:lsdException w:name="toc 7" w:uiPriority="39"/>
+    <w:lsdException w:name="toc 8" w:uiPriority="39"/>
+    <w:lsdException w:name="toc 9" w:uiPriority="39"/>
+    <w:lsdException w:name="caption" w:uiPriority="35" w:qFormat="1"/>
+    <w:lsdException w:name="Title" w:semiHidden="0" w:uiPriority="10" w:unhideWhenUsed="0" w:qFormat="1"/>
+    <w:lsdException w:name="Default Paragraph Font" w:uiPriority="1"/>
+    <w:lsdException w:name="Subtitle" w:semiHidden="0" w:uiPriority="11" w:unhideWhenUsed="0" w:qFormat="1"/>
+    <w:lsdException w:name="Strong" w:semiHidden="0" w:uiPriority="22" w:unhideWhenUsed="0" w:qFormat="1"/>
+    <w:lsdException w:name="Emphasis" w:semiHidden="0" w:uiPriority="20" w:unhideWhenUsed="0" w:qFormat="1"/>
+    <w:lsdException w:name="Table Grid" w:semiHidden="0" w:uiPriority="39" w:unhideWhenUsed="0"/>
+    <w:lsdException w:name="Placeholder Text" w:unhideWhenUsed="0"/>
+    <w:lsdException w:name="No Spacing" w:semiHidden="0" w:uiPriority="1" w:unhideWhenUsed="0" w:qFormat="1"/>
+    <w:lsdException w:name="Light Shading" w:semiHidden="0" w:uiPriority="60" w:unhideWhenUsed="0"/>
+    <w:lsdException w:name="Light List" w:semiHidden="0" w:uiPriority="61" w:unhideWhenUsed="0"/>
+    <w:lsdException w:name="Light Grid" w:semiHidden="0" w:uiPriority="62" w:unhideWhenUsed="0"/>
+    <w:lsdException w:name="Medium Shading 1" w:semiHidden="0" w:uiPriority="63" w:unhideWhenUsed="0"/>
+    <w:lsdException w:name="Medium Shading 2" w:semiHidden="0" w:uiPriority="64" w:unhideWhenUsed="0"/>
+    <w:lsdException w:name="Medium List 1" w:semiHidden="0" w:uiPriority="65" w:unhideWhenUsed="0"/>
+    <w:lsdException w:name="Medium List 2" w:semiHidden="0" w:uiPriority="66" w:unhideWhenUsed="0"/>
+    <w:lsdException w:name="Medium Grid 1" w:semiHidden="0" w:uiPriority="67" w:unhideWhenUsed="0"/>
+    <w:lsdException w:name="Medium Grid 2" w:semiHidden="0" w:uiPriority="68" w:unhideWhenUsed="0"/>
+    <w:lsdException w:name="Medium Grid 3" w:semiHidden="0" w:uiPriority="69" w:unhideWhenUsed="0"/>
+    <w:lsdException w:name="Dark List" w:semiHidden="0" w:uiPriority="70" w:unhideWhenUsed="0"/>
+    <w:lsdException w:name="Colorful Shading" w:semiHidden="0" w:uiPriority="71" w:unhideWhenUsed="0"/>
+    <w:lsdException w:name="Colorful List" w:semiHidden="0" w:uiPriority="72" w:unhideWhenUsed="0"/>
+    <w:lsdException w:name="Colorful Grid" w:semiHidden="0" w:uiPriority="73" w:unhideWhenUsed="0"/>
+    <w:lsdException w:name="Light Shading Accent 1" w:semiHidden="0" w:uiPriority="60" w:unhideWhenUsed="0"/>
+    <w:lsdException w:name="Light List Accent 1" w:semiHidden="0" w:uiPriority="61" w:unhideWhenUsed="0"/>
+    <w:lsdException w:name="Light Grid Accent 1" w:semiHidden="0" w:uiPriority="62" w:unhideWhenUsed="0"/>
+    <w:lsdException w:name="Medium Shading 1 Accent 1" w:semiHidden="0" w:uiPriority="63" w:unhideWhenUsed="0"/>
+    <w:lsdException w:name="Medium Shading 2 Accent 1" w:semiHidden="0" w:uiPriority="64" w:unhideWhenUsed="0"/>
+    <w:lsdException w:name="Medium List 1 Accent 1" w:semiHidden="0" w:uiPriority="65" w:unhideWhenUsed="0"/>
+    <w:lsdException w:name="Revision" w:unhideWhenUsed="0"/>
+    <w:lsdException w:name="List Paragraph" w:semiHidden="0" w:uiPriority="34" w:unhideWhenUsed="0" w:qFormat="1"/>
+    <w:lsdException w:name="Quote" w:semiHidden="0" w:uiPriority="29" w:unhideWhenUsed="0" w:qFormat="1"/>
+    <w:lsdException w:name="Intense Quote" w:semiHidden="0" w:uiPriority="30" w:unhideWhenUsed="0" w:qFormat="1"/>
+    <w:lsdException w:name="Medium List 2 Accent 1" w:semiHidden="0" w:uiPriority="66" w:unhideWhenUsed="0"/>
+    <w:lsdException w:name="Medium Grid 1 Accent 1" w:semiHidden="0" w:uiPriority="67" w:unhideWhenUsed="0"/>
+    <w:lsdException w:name="Medium Grid 2 Accent 1" w:semiHidden="0" w:uiPriority="68" w:unhideWhenUsed="0"/>
+    <w:lsdException w:name="Medium Grid 3 Accent 1" w:semiHidden="0" w:uiPriority="69" w:unhideWhenUsed="0"/>
+    <w:lsdException w:name="Dark List Accent 1" w:semiHidden="0" w:uiPriority="70" w:unhideWhenUsed="0"/>
+    <w:lsdException w:name="Colorful Shading Accent 1" w:semiHidden="0" w:uiPriority="71" w:unhideWhenUsed="0"/>
+    <w:lsdException w:name="Colorful List Accent 1" w:semiHidden="0" w:uiPriority="72" w:unhideWhenUsed="0"/>
+    <w:lsdException w:name="Colorful Grid Accent 1" w:semiHidden="0" w:uiPriority="73" w:unhideWhenUsed="0"/>
+    <w:lsdException w:name="Light Shading Accent 2" w:semiHidden="0" w:uiPriority="60" w:unhideWhenUsed="0"/>
+    <w:lsdException w:name="Light List Accent 2" w:semiHidden="0" w:uiPriority="61" w:unhideWhenUsed="0"/>
+    <w:lsdException w:name="Light Grid Accent 2" w:semiHidden="0" w:uiPriority="62" w:unhideWhenUsed="0"/>
+    <w:lsdException w:name="Medium Shading 1 Accent 2" w:semiHidden="0" w:uiPriority="63" w:unhideWhenUsed="0"/>
+    <w:lsdException w:name="Medium Shading 2 Accent 2" w:semiHidden="0" w:uiPriority="64" w:unhideWhenUsed="0"/>
+    <w:lsdException w:name="Medium List 1 Accent 2" w:semiHidden="0" w:uiPriority="65" w:unhideWhenUsed="0"/>
+    <w:lsdException w:name="Medium List 2 Accent 2" w:semiHidden="0" w:uiPriority="66" w:unhideWhenUsed="0"/>
+    <w:lsdException w:name="Medium Grid 1 Accent 2" w:semiHidden="0" w:uiPriority="67" w:unhideWhenUsed="0"/>
+    <w:lsdException w:name="Medium Grid 2 Accent 2" w:semiHidden="0" w:uiPriority="68" w:unhideWhenUsed="0"/>
+    <w:lsdException w:name="Medium Grid 3 Accent 2" w:semiHidden="0" w:uiPriority="69" w:unhideWhenUsed="0"/>
+    <w:lsdException w:name="Dark List Accent 2" w:semiHidden="0" w:uiPriority="70" w:unhideWhenUsed="0"/>
+    <w:lsdException w:name="Colorful Shading Accent 2" w:semiHidden="0" w:uiPriority="71" w:unhideWhenUsed="0"/>
+    <w:lsdException w:name="Colorful List Accent 2" w:semiHidden="0" w:uiPriority="72" w:unhideWhenUsed="0"/>
+    <w:lsdException w:name="Colorful Grid Accent 2" w:semiHidden="0" w:uiPriority="73" w:unhideWhenUsed="0"/>
+    <w:lsdException w:name="Light Shading Accent 3" w:semiHidden="0" w:uiPriority="60" w:unhideWhenUsed="0"/>
+    <w:lsdException w:name="Light List Accent 3" w:semiHidden="0" w:uiPriority="61" w:unhideWhenUsed="0"/>
+    <w:lsdException w:name="Light Grid Accent 3" w:semiHidden="0" w:uiPriority="62" w:unhideWhenUsed="0"/>
+    <w:lsdException w:name="Medium Shading 1 Accent 3" w:semiHidden="0" w:uiPriority="63" w:unhideWhenUsed="0"/>
+    <w:lsdException w:name="Medium Shading 2 Accent 3" w:semiHidden="0" w:uiPriority="64" w:unhideWhenUsed="0"/>
+    <w:lsdException w:name="Medium List 1 Accent 3" w:semiHidden="0" w:uiPriority="65" w:unhideWhenUsed="0"/>
+    <w:lsdException w:name="Medium List 2 Accent 3" w:semiHidden="0" w:uiPriority="66" w:unhideWhenUsed="0"/>
+    <w:lsdException w:name="Medium Grid 1 Accent 3" w:semiHidden="0" w:uiPriority="67" w:unhideWhenUsed="0"/>
+    <w:lsdException w:name="Medium Grid 2 Accent 3" w:semiHidden="0" w:uiPriority="68" w:unhideWhenUsed="0"/>
+    <w:lsdException w:name="Medium Grid 3 Accent 3" w:semiHidden="0" w:uiPriority="69" w:unhideWhenUsed="0"/>
+    <w:lsdException w:name="Dark List Accent 3" w:semiHidden="0" w:uiPriority="70" w:unhideWhenUsed="0"/>
+    <w:lsdException w:name="Colorful Shading Accent 3" w:semiHidden="0" w:uiPriority="71" w:unhideWhenUsed="0"/>
+    <w:lsdException w:name="Colorful List Accent 3" w:semiHidden="0" w:uiPriority="72" w:unhideWhenUsed="0"/>
+    <w:lsdException w:name="Colorful Grid Accent 3" w:semiHidden="0" w:uiPriority="73" w:unhideWhenUsed="0"/>
+    <w:lsdException w:name="Light Shading Accent 4" w:semiHidden="0" w:uiPriority="60" w:unhideWhenUsed="0"/>
+    <w:lsdException w:name="Light List Accent 4" w:semiHidden="0" w:uiPriority="61" w:unhideWhenUsed="0"/>
+    <w:lsdException w:name="Light Grid Accent 4" w:semiHidden="0" w:uiPriority="62" w:unhideWhenUsed="0"/>
+    <w:lsdException w:name="Medium Shading 1 Accent 4" w:semiHidden="0" w:uiPriority="63" w:unhideWhenUsed="0"/>
+    <w:lsdException w:name="Medium Shading 2 Accent 4" w:semiHidden="0" w:uiPriority="64" w:unhideWhenUsed="0"/>
+    <w:lsdException w:name="Medium List 1 Accent 4" w:semiHidden="0" w:uiPriority="65" w:unhideWhenUsed="0"/>
+    <w:lsdException w:name="Medium List 2 Accent 4" w:semiHidden="0" w:uiPriority="66" w:unhideWhenUsed="0"/>
+    <w:lsdException w:name="Medium Grid 1 Accent 4" w:semiHidden="0" w:uiPriority="67" w:unhideWhenUsed="0"/>
+    <w:lsdException w:name="Medium Grid 2 Accent 4" w:semiHidden="0" w:uiPriority="68" w:unhideWhenUsed="0"/>
+    <w:lsdException w:name="Medium Grid 3 Accent 4" w:semiHidden="0" w:uiPriority="69" w:unhideWhenUsed="0"/>
+    <w:lsdException w:name="Dark List Accent 4" w:semiHidden="0" w:uiPriority="70" w:unhideWhenUsed="0"/>
+    <w:lsdException w:name="Colorful Shading Accent 4" w:semiHidden="0" w:uiPriority="71" w:unhideWhenUsed="0"/>
+    <w:lsdException w:name="Colorful List Accent 4" w:semiHidden="0" w:uiPriority="72" w:unhideWhenUsed="0"/>
+    <w:lsdException w:name="Colorful Grid Accent 4" w:semiHidden="0" w:uiPriority="73" w:unhideWhenUsed="0"/>
+    <w:lsdException w:name="Light Shading Accent 5" w:semiHidden="0" w:uiPriority="60" w:unhideWhenUsed="0"/>
+    <w:lsdException w:name="Light List Accent 5" w:semiHidden="0" w:uiPriority="61" w:unhideWhenUsed="0"/>
+    <w:lsdException w:name="Light Grid Accent 5" w:semiHidden="0" w:uiPriority="62" w:unhideWhenUsed="0"/>
+    <w:lsdException w:name="Medium Shading 1 Accent 5" w:semiHidden="0" w:uiPriority="63" w:unhideWhenUsed="0"/>
+    <w:lsdException w:name="Medium Shading 2 Accent 5" w:semiHidden="0" w:uiPriority="64" w:unhideWhenUsed="0"/>
+    <w:lsdException w:name="Medium List 1 Accent 5" w:semiHidden="0" w:uiPriority="65" w:unhideWhenUsed="0"/>
+    <w:lsdException w:name="Medium List 2 Accent 5" w:semiHidden="0" w:uiPriority="66" w:unhideWhenUsed="0"/>
+    <w:lsdException w:name="Medium Grid 1 Accent 5" w:semiHidden="0" w:uiPriority="67" w:unhideWhenUsed="0"/>
+    <w:lsdException w:name="Medium Grid 2 Accent 5" w:semiHidden="0" w:uiPriority="68" w:unhideWhenUsed="0"/>
+    <w:lsdException w:name="Medium Grid 3 Accent 5" w:semiHidden="0" w:uiPriority="69" w:unhideWhenUsed="0"/>
+    <w:lsdException w:name="Dark List Accent 5" w:semiHidden="0" w:uiPriority="70" w:unhideWhenUsed="0"/>
+    <w:lsdException w:name="Colorful Shading Accent 5" w:semiHidden="0" w:uiPriority="71" w:unhideWhenUsed="0"/>
+    <w:lsdException w:name="Colorful List Accent 5" w:semiHidden="0" w:uiPriority="72" w:unhideWhenUsed="0"/>
+    <w:lsdException w:name="Colorful Grid Accent 5" w:semiHidden="0" w:uiPriority="73" w:unhideWhenUsed="0"/>
+    <w:lsdException w:name="Light Shading Accent 6" w:semiHidden="0" w:uiPriority="60" w:unhideWhenUsed="0"/>
+    <w:lsdException w:name="Light List Accent 6" w:semiHidden="0" w:uiPriority="61" w:unhideWhenUsed="0"/>
+    <w:lsdException w:name="Light Grid Accent 6" w:semiHidden="0" w:uiPriority="62" w:unhideWhenUsed="0"/>
+    <w:lsdException w:name="Medium Shading 1 Accent 6" w:semiHidden="0" w:uiPriority="63" w:unhideWhenUsed="0"/>
+    <w:lsdException w:name="Medium Shading 2 Accent 6" w:semiHidden="0" w:uiPriority="64" w:unhideWhenUsed="0"/>
+    <w:lsdException w:name="Medium List 1 Accent 6" w:semiHidden="0" w:uiPriority="65" w:unhideWhenUsed="0"/>
+    <w:lsdException w:name="Medium List 2 Accent 6" w:semiHidden="0" w:uiPriority="66" w:unhideWhenUsed="0"/>
+    <w:lsdException w:name="Medium Grid 1 Accent 6" w:semiHidden="0" w:uiPriority="67" w:unhideWhenUsed="0"/>
+    <w:lsdException w:name="Medium Grid 2 Accent 6" w:semiHidden="0" w:uiPriority="68" w:unhideWhenUsed="0"/>
+    <w:lsdException w:name="Medium Grid 3 Accent 6" w:semiHidden="0" w:uiPriority="69" w:unhideWhenUsed="0"/>
+    <w:lsdException w:name="Dark List Accent 6" w:semiHidden="0" w:uiPriority="70" w:unhideWhenUsed="0"/>
+    <w:lsdException w:name="Colorful Shading Accent 6" w:semiHidden="0" w:uiPriority="71" w:unhideWhenUsed="0"/>
+    <w:lsdException w:name="Colorful List Accent 6" w:semiHidden="0" w:uiPriority="72" w:unhideWhenUsed="0"/>
+    <w:lsdException w:name="Colorful Grid Accent 6" w:semiHidden="0" w:uiPriority="73" w:unhideWhenUsed="0"/>
+    <w:lsdException w:name="Subtle Emphasis" w:semiHidden="0" w:uiPriority="19" w:unhideWhenUsed="0" w:qFormat="1"/>
+    <w:lsdException w:name="Intense Emphasis" w:semiHidden="0" w:uiPriority="21" w:unhideWhenUsed="0" w:qFormat="1"/>
+    <w:lsdException w:name="Subtle Reference" w:semiHidden="0" w:uiPriority="31" w:unhideWhenUsed="0" w:qFormat="1"/>
+    <w:lsdException w:name="Intense Reference" w:semiHidden="0" w:uiPriority="32" w:unhideWhenUsed="0" w:qFormat="1"/>
+    <w:lsdException w:name="Book Title" w:semiHidden="0" w:uiPriority="33" w:unhideWhenUsed="0" w:qFormat="1"/>
+    <w:lsdException w:name="Bibliography" w:uiPriority="37"/>
+    <w:lsdException w:name="TOC Heading" w:uiPriority="39" w:qFormat="1"/>
   </w:latentStyles>
   <w:style w:type="paragraph" w:default="1" w:styleId="Normalny">
     <w:name w:val="Normal"/>
@@ -3217,6 +2781,7 @@
     <w:uiPriority w:val="99"/>
     <w:semiHidden/>
     <w:unhideWhenUsed/>
+    <w:qFormat/>
     <w:tblPr>
       <w:tblInd w:w="0" w:type="dxa"/>
       <w:tblCellMar>
@@ -3502,7 +3067,7 @@
   <a:extraClrSchemeLst/>
   <a:extLst>
     <a:ext uri="{05A4C25C-085E-4340-85A3-A5531E510DB2}">
-      <thm15:themeFamily xmlns:thm15="http://schemas.microsoft.com/office/thememl/2012/main" name="Office Theme" id="{62F939B6-93AF-4DB8-9C6B-D6C7DFDC589F}" vid="{4A3C46E8-61CC-4603-A589-7422A47A8E4A}"/>
+      <thm15:themeFamily xmlns:thm15="http://schemas.microsoft.com/office/thememl/2012/main" xmlns="" name="Office Theme" id="{62F939B6-93AF-4DB8-9C6B-D6C7DFDC589F}" vid="{4A3C46E8-61CC-4603-A589-7422A47A8E4A}"/>
     </a:ext>
   </a:extLst>
 </a:theme>

</xml_diff>

<commit_message>
lesson 78 - homework and vocab - part 1
</commit_message>
<xml_diff>
--- a/english_via_skype/solutions/doc/lesson_76_business adjectives PA_edit.docx
+++ b/english_via_skype/solutions/doc/lesson_76_business adjectives PA_edit.docx
@@ -401,7 +401,15 @@
           <w:szCs w:val="32"/>
           <w:lang w:val="en-US"/>
         </w:rPr>
-        <w:t>My boss is extremelly ……</w:t>
+        <w:t>My boss is extreme</w:t>
+      </w:r>
+      <w:r>
+        <w:rPr>
+          <w:sz w:val="32"/>
+          <w:szCs w:val="32"/>
+          <w:lang w:val="en-US"/>
+        </w:rPr>
+        <w:t>ly ……</w:t>
       </w:r>
       <w:r>
         <w:rPr>
@@ -630,7 +638,23 @@
           <w:szCs w:val="32"/>
           <w:lang w:val="en-US"/>
         </w:rPr>
-        <w:t>Only a …………………………person can achieve true success</w:t>
+        <w:t>Only a …</w:t>
+      </w:r>
+      <w:r>
+        <w:rPr>
+          <w:sz w:val="32"/>
+          <w:szCs w:val="32"/>
+          <w:lang w:val="en-US"/>
+        </w:rPr>
+        <w:t>relentless</w:t>
+      </w:r>
+      <w:r>
+        <w:rPr>
+          <w:sz w:val="32"/>
+          <w:szCs w:val="32"/>
+          <w:lang w:val="en-US"/>
+        </w:rPr>
+        <w:t>………………………person can achieve true success</w:t>
       </w:r>
     </w:p>
     <w:p>
@@ -648,7 +672,23 @@
           <w:lang w:val="en-US"/>
         </w:rPr>
         <w:lastRenderedPageBreak/>
-        <w:t>Software that we finally implemented was …………………..There was nothing to pick on</w:t>
+        <w:t>Software that we finally implemented was …</w:t>
+      </w:r>
+      <w:r>
+        <w:rPr>
+          <w:sz w:val="32"/>
+          <w:szCs w:val="32"/>
+          <w:lang w:val="en-US"/>
+        </w:rPr>
+        <w:t>flawless</w:t>
+      </w:r>
+      <w:r>
+        <w:rPr>
+          <w:sz w:val="32"/>
+          <w:szCs w:val="32"/>
+          <w:lang w:val="en-US"/>
+        </w:rPr>
+        <w:t>………………..There was nothing to pick on</w:t>
       </w:r>
     </w:p>
     <w:p>
@@ -801,41 +841,56 @@
           <w:szCs w:val="32"/>
           <w:lang w:val="en-US"/>
         </w:rPr>
-        <w:t>1. They offered ………………………..amount of money for our company</w:t>
-      </w:r>
-    </w:p>
-    <w:p>
-      <w:pPr>
-        <w:rPr>
-          <w:sz w:val="32"/>
-          <w:szCs w:val="32"/>
-          <w:lang w:val="en-US"/>
-        </w:rPr>
-      </w:pPr>
-      <w:r>
-        <w:rPr>
-          <w:sz w:val="32"/>
-          <w:szCs w:val="32"/>
-          <w:lang w:val="en-US"/>
-        </w:rPr>
-        <w:t xml:space="preserve">2. The………………………..cause of our disastrous situation barriers </w:t>
-      </w:r>
-    </w:p>
-    <w:p>
-      <w:pPr>
-        <w:rPr>
-          <w:sz w:val="32"/>
-          <w:szCs w:val="32"/>
-          <w:lang w:val="en-US"/>
-        </w:rPr>
-      </w:pPr>
-      <w:r>
-        <w:rPr>
-          <w:sz w:val="32"/>
-          <w:szCs w:val="32"/>
-          <w:lang w:val="en-US"/>
-        </w:rPr>
-        <w:t xml:space="preserve"> created my leaders on our market</w:t>
+        <w:t>1. They offered …</w:t>
+      </w:r>
+      <w:r>
+        <w:rPr>
+          <w:sz w:val="32"/>
+          <w:szCs w:val="32"/>
+          <w:lang w:val="en-US"/>
+        </w:rPr>
+        <w:t>striking</w:t>
+      </w:r>
+      <w:r>
+        <w:rPr>
+          <w:sz w:val="32"/>
+          <w:szCs w:val="32"/>
+          <w:lang w:val="en-US"/>
+        </w:rPr>
+        <w:t>……………………..amount of money for our company</w:t>
+      </w:r>
+    </w:p>
+    <w:p>
+      <w:pPr>
+        <w:rPr>
+          <w:sz w:val="32"/>
+          <w:szCs w:val="32"/>
+          <w:lang w:val="en-US"/>
+        </w:rPr>
+      </w:pPr>
+      <w:r>
+        <w:rPr>
+          <w:sz w:val="32"/>
+          <w:szCs w:val="32"/>
+          <w:lang w:val="en-US"/>
+        </w:rPr>
+        <w:t>2. The…</w:t>
+      </w:r>
+      <w:r>
+        <w:rPr>
+          <w:sz w:val="32"/>
+          <w:szCs w:val="32"/>
+          <w:lang w:val="en-US"/>
+        </w:rPr>
+        <w:t>staggering</w:t>
+      </w:r>
+      <w:r>
+        <w:rPr>
+          <w:sz w:val="32"/>
+          <w:szCs w:val="32"/>
+          <w:lang w:val="en-US"/>
+        </w:rPr>
+        <w:t>……………………..cause of our disastrous situation barriers created my leaders on our market</w:t>
       </w:r>
     </w:p>
     <w:p>
@@ -860,7 +915,23 @@
           <w:szCs w:val="32"/>
           <w:lang w:val="en-US"/>
         </w:rPr>
-        <w:t>. Magazine has published …………………………..article about one of the most prominent politicians in Poland</w:t>
+        <w:t>. Magazine has published …</w:t>
+      </w:r>
+      <w:r>
+        <w:rPr>
+          <w:sz w:val="32"/>
+          <w:szCs w:val="32"/>
+          <w:lang w:val="en-US"/>
+        </w:rPr>
+        <w:t>compromising</w:t>
+      </w:r>
+      <w:r>
+        <w:rPr>
+          <w:sz w:val="32"/>
+          <w:szCs w:val="32"/>
+          <w:lang w:val="en-US"/>
+        </w:rPr>
+        <w:t>………………………..article about one of the most prominent politicians in Poland</w:t>
       </w:r>
     </w:p>
     <w:p>
@@ -885,75 +956,175 @@
           <w:szCs w:val="32"/>
           <w:lang w:val="en-US"/>
         </w:rPr>
-        <w:t>. It was a ………………………….victory. We won this tender leaving everybody behind</w:t>
-      </w:r>
-    </w:p>
-    <w:p>
-      <w:pPr>
-        <w:rPr>
-          <w:sz w:val="32"/>
-          <w:szCs w:val="32"/>
-          <w:lang w:val="en-US"/>
-        </w:rPr>
-      </w:pPr>
-      <w:r>
-        <w:rPr>
-          <w:sz w:val="32"/>
-          <w:szCs w:val="32"/>
-          <w:lang w:val="en-US"/>
-        </w:rPr>
-        <w:t>5. Economic crisis has been one of the reasons of ………………………sales. Our sales has plummeted</w:t>
-      </w:r>
-    </w:p>
-    <w:p>
-      <w:pPr>
-        <w:rPr>
-          <w:sz w:val="32"/>
-          <w:szCs w:val="32"/>
-          <w:lang w:val="en-US"/>
-        </w:rPr>
-      </w:pPr>
-      <w:r>
-        <w:rPr>
-          <w:sz w:val="32"/>
-          <w:szCs w:val="32"/>
-          <w:lang w:val="en-US"/>
-        </w:rPr>
-        <w:t>6. Our company is ……………………….at the moment. We have reached turnover of 5,000 0000 zl. Our sales has gone through the roof and surpassed our expectations</w:t>
-      </w:r>
-    </w:p>
-    <w:p>
-      <w:pPr>
-        <w:rPr>
-          <w:sz w:val="32"/>
-          <w:szCs w:val="32"/>
-          <w:lang w:val="en-US"/>
-        </w:rPr>
-      </w:pPr>
-      <w:r>
-        <w:rPr>
-          <w:sz w:val="32"/>
-          <w:szCs w:val="32"/>
-          <w:lang w:val="en-US"/>
-        </w:rPr>
-        <w:t>7.There is a …………………………..difference between our approach to business ethics and approach of our competitors</w:t>
-      </w:r>
-    </w:p>
-    <w:p>
-      <w:pPr>
-        <w:rPr>
-          <w:sz w:val="32"/>
-          <w:szCs w:val="32"/>
-          <w:lang w:val="en-US"/>
-        </w:rPr>
-      </w:pPr>
-      <w:r>
-        <w:rPr>
-          <w:sz w:val="32"/>
-          <w:szCs w:val="32"/>
-          <w:lang w:val="en-US"/>
-        </w:rPr>
-        <w:t>8. Their decision to grant this project to such inexperienced company is still…………………………..to me</w:t>
+        <w:t>. It was a …</w:t>
+      </w:r>
+      <w:r>
+        <w:rPr>
+          <w:sz w:val="32"/>
+          <w:szCs w:val="32"/>
+          <w:lang w:val="en-US"/>
+        </w:rPr>
+        <w:t>smashing</w:t>
+      </w:r>
+      <w:r>
+        <w:rPr>
+          <w:sz w:val="32"/>
+          <w:szCs w:val="32"/>
+          <w:lang w:val="en-US"/>
+        </w:rPr>
+        <w:t>……………………….victory. We won this tender leaving everybody behind</w:t>
+      </w:r>
+    </w:p>
+    <w:p>
+      <w:pPr>
+        <w:rPr>
+          <w:sz w:val="32"/>
+          <w:szCs w:val="32"/>
+          <w:lang w:val="en-US"/>
+        </w:rPr>
+      </w:pPr>
+      <w:r>
+        <w:rPr>
+          <w:sz w:val="32"/>
+          <w:szCs w:val="32"/>
+          <w:lang w:val="en-US"/>
+        </w:rPr>
+        <w:t>5. Economic crisis has been one of the reasons of …</w:t>
+      </w:r>
+      <w:r>
+        <w:rPr>
+          <w:lang w:val="en-US"/>
+        </w:rPr>
+        <w:t xml:space="preserve"> </w:t>
+      </w:r>
+      <w:r>
+        <w:rPr>
+          <w:sz w:val="32"/>
+          <w:szCs w:val="32"/>
+          <w:lang w:val="en-US"/>
+        </w:rPr>
+        <w:t xml:space="preserve">aggravating </w:t>
+      </w:r>
+      <w:r>
+        <w:rPr>
+          <w:sz w:val="32"/>
+          <w:szCs w:val="32"/>
+          <w:lang w:val="en-US"/>
+        </w:rPr>
+        <w:t>……………………sales. Our sales has plummeted</w:t>
+      </w:r>
+    </w:p>
+    <w:p>
+      <w:pPr>
+        <w:rPr>
+          <w:sz w:val="32"/>
+          <w:szCs w:val="32"/>
+          <w:lang w:val="en-US"/>
+        </w:rPr>
+      </w:pPr>
+      <w:r>
+        <w:rPr>
+          <w:sz w:val="32"/>
+          <w:szCs w:val="32"/>
+          <w:lang w:val="en-US"/>
+        </w:rPr>
+        <w:t>6. Our company is …</w:t>
+      </w:r>
+      <w:r>
+        <w:rPr>
+          <w:lang w:val="en-US"/>
+        </w:rPr>
+        <w:t xml:space="preserve"> </w:t>
+      </w:r>
+      <w:r>
+        <w:rPr>
+          <w:sz w:val="32"/>
+          <w:szCs w:val="32"/>
+          <w:lang w:val="en-US"/>
+        </w:rPr>
+        <w:t xml:space="preserve">thriving </w:t>
+      </w:r>
+      <w:r>
+        <w:rPr>
+          <w:sz w:val="32"/>
+          <w:szCs w:val="32"/>
+          <w:lang w:val="en-US"/>
+        </w:rPr>
+        <w:t>…………………….at the moment. We have reached turnover of 5,000 0000 zl. Our sales has gone through the roof and surpassed our expectations</w:t>
+      </w:r>
+    </w:p>
+    <w:p>
+      <w:pPr>
+        <w:rPr>
+          <w:sz w:val="32"/>
+          <w:szCs w:val="32"/>
+          <w:lang w:val="en-US"/>
+        </w:rPr>
+      </w:pPr>
+      <w:r>
+        <w:rPr>
+          <w:sz w:val="32"/>
+          <w:szCs w:val="32"/>
+          <w:lang w:val="en-US"/>
+        </w:rPr>
+        <w:t>7.There is a …</w:t>
+      </w:r>
+      <w:r>
+        <w:rPr>
+          <w:sz w:val="32"/>
+          <w:szCs w:val="32"/>
+          <w:lang w:val="en-US"/>
+        </w:rPr>
+        <w:t>underlying</w:t>
+      </w:r>
+      <w:r>
+        <w:rPr>
+          <w:sz w:val="32"/>
+          <w:szCs w:val="32"/>
+          <w:lang w:val="en-US"/>
+        </w:rPr>
+        <w:t xml:space="preserve"> </w:t>
+      </w:r>
+      <w:r>
+        <w:rPr>
+          <w:sz w:val="32"/>
+          <w:szCs w:val="32"/>
+          <w:lang w:val="en-US"/>
+        </w:rPr>
+        <w:t>………………………..difference between our approach to business ethics and approach of our competitors</w:t>
+      </w:r>
+    </w:p>
+    <w:p>
+      <w:pPr>
+        <w:rPr>
+          <w:sz w:val="32"/>
+          <w:szCs w:val="32"/>
+          <w:lang w:val="en-US"/>
+        </w:rPr>
+      </w:pPr>
+      <w:r>
+        <w:rPr>
+          <w:sz w:val="32"/>
+          <w:szCs w:val="32"/>
+          <w:lang w:val="en-US"/>
+        </w:rPr>
+        <w:t>8. Their decision to grant this project to such inexperienced company is still……</w:t>
+      </w:r>
+      <w:r>
+        <w:rPr>
+          <w:sz w:val="32"/>
+          <w:szCs w:val="32"/>
+          <w:lang w:val="en-US"/>
+        </w:rPr>
+        <w:t>puzzling</w:t>
+      </w:r>
+      <w:r>
+        <w:rPr>
+          <w:sz w:val="32"/>
+          <w:szCs w:val="32"/>
+          <w:lang w:val="en-US"/>
+        </w:rPr>
+        <w:t>……………………..to me</w:t>
       </w:r>
     </w:p>
     <w:p>
@@ -1099,7 +1270,45 @@
           <w:lang w:val="en-US"/>
         </w:rPr>
         <w:lastRenderedPageBreak/>
-        <w:t>Their arguments occurred to be ……………………………..They simply did’t convince us</w:t>
+        <w:t>Their arguments occurred to be ……</w:t>
+      </w:r>
+      <w:r>
+        <w:rPr>
+          <w:lang w:val="en-US"/>
+        </w:rPr>
+        <w:t xml:space="preserve"> </w:t>
+      </w:r>
+      <w:r>
+        <w:rPr>
+          <w:sz w:val="32"/>
+          <w:szCs w:val="32"/>
+          <w:lang w:val="en-US"/>
+        </w:rPr>
+        <w:t xml:space="preserve">implausible </w:t>
+      </w:r>
+      <w:r>
+        <w:rPr>
+          <w:sz w:val="32"/>
+          <w:szCs w:val="32"/>
+          <w:lang w:val="en-US"/>
+        </w:rPr>
+        <w:t>………………………..They simply did</w:t>
+      </w:r>
+      <w:r>
+        <w:rPr>
+          <w:sz w:val="32"/>
+          <w:szCs w:val="32"/>
+          <w:lang w:val="en-US"/>
+        </w:rPr>
+        <w:t>n</w:t>
+      </w:r>
+      <w:r>
+        <w:rPr>
+          <w:sz w:val="32"/>
+          <w:szCs w:val="32"/>
+          <w:lang w:val="en-US"/>
+        </w:rPr>
+        <w:t>’t convince us</w:t>
       </w:r>
     </w:p>
     <w:p>
@@ -1145,7 +1354,45 @@
           <w:szCs w:val="32"/>
           <w:lang w:val="en-US"/>
         </w:rPr>
-        <w:t>ew occured to be……………………..</w:t>
+        <w:t>ew occur</w:t>
+      </w:r>
+      <w:r>
+        <w:rPr>
+          <w:sz w:val="32"/>
+          <w:szCs w:val="32"/>
+          <w:lang w:val="en-US"/>
+        </w:rPr>
+        <w:t>r</w:t>
+      </w:r>
+      <w:r>
+        <w:rPr>
+          <w:sz w:val="32"/>
+          <w:szCs w:val="32"/>
+          <w:lang w:val="en-US"/>
+        </w:rPr>
+        <w:t>ed to be…</w:t>
+      </w:r>
+      <w:r>
+        <w:rPr>
+          <w:lang w:val="en-US"/>
+        </w:rPr>
+        <w:t xml:space="preserve"> </w:t>
+      </w:r>
+      <w:r>
+        <w:rPr>
+          <w:sz w:val="32"/>
+          <w:szCs w:val="32"/>
+          <w:lang w:val="en-US"/>
+        </w:rPr>
+        <w:t xml:space="preserve">reconcilable </w:t>
+      </w:r>
+      <w:r>
+        <w:rPr>
+          <w:sz w:val="32"/>
+          <w:szCs w:val="32"/>
+          <w:lang w:val="en-US"/>
+        </w:rPr>
+        <w:t>…………………..</w:t>
       </w:r>
     </w:p>
     <w:p>
@@ -1167,7 +1414,26 @@
           <w:szCs w:val="32"/>
           <w:lang w:val="en-US"/>
         </w:rPr>
-        <w:t>She has …………………………energy . She just can’t stop working</w:t>
+        <w:t>She has ……</w:t>
+      </w:r>
+      <w:r>
+        <w:t xml:space="preserve"> </w:t>
+      </w:r>
+      <w:r>
+        <w:rPr>
+          <w:sz w:val="32"/>
+          <w:szCs w:val="32"/>
+          <w:lang w:val="en-US"/>
+        </w:rPr>
+        <w:t xml:space="preserve">inexhaustible </w:t>
+      </w:r>
+      <w:r>
+        <w:rPr>
+          <w:sz w:val="32"/>
+          <w:szCs w:val="32"/>
+          <w:lang w:val="en-US"/>
+        </w:rPr>
+        <w:t>……………………energy . She just can’t stop working</w:t>
       </w:r>
     </w:p>
     <w:p>
@@ -1189,7 +1455,29 @@
           <w:szCs w:val="32"/>
           <w:lang w:val="en-US"/>
         </w:rPr>
-        <w:t>Some trade fairs are simply ……………………………You just cannot miss it</w:t>
+        <w:t>Some trade fairs are simply ……</w:t>
+      </w:r>
+      <w:r>
+        <w:rPr>
+          <w:lang w:val="en-US"/>
+        </w:rPr>
+        <w:t xml:space="preserve"> </w:t>
+      </w:r>
+      <w:r>
+        <w:rPr>
+          <w:sz w:val="32"/>
+          <w:szCs w:val="32"/>
+          <w:lang w:val="en-US"/>
+        </w:rPr>
+        <w:t xml:space="preserve">unmissable </w:t>
+      </w:r>
+      <w:r>
+        <w:rPr>
+          <w:sz w:val="32"/>
+          <w:szCs w:val="32"/>
+          <w:lang w:val="en-US"/>
+        </w:rPr>
+        <w:t>………………………You just cannot miss it</w:t>
       </w:r>
     </w:p>
     <w:p>
@@ -1211,7 +1499,29 @@
           <w:szCs w:val="32"/>
           <w:lang w:val="en-US"/>
         </w:rPr>
-        <w:t>Although this project seems sophisticated It is …………………….meaning that we are capable of executing it</w:t>
+        <w:t>Although this project seems sophisticated It is …</w:t>
+      </w:r>
+      <w:r>
+        <w:rPr>
+          <w:lang w:val="en-US"/>
+        </w:rPr>
+        <w:t xml:space="preserve"> </w:t>
+      </w:r>
+      <w:r>
+        <w:rPr>
+          <w:sz w:val="32"/>
+          <w:szCs w:val="32"/>
+          <w:lang w:val="en-US"/>
+        </w:rPr>
+        <w:t xml:space="preserve">feasible </w:t>
+      </w:r>
+      <w:r>
+        <w:rPr>
+          <w:sz w:val="32"/>
+          <w:szCs w:val="32"/>
+          <w:lang w:val="en-US"/>
+        </w:rPr>
+        <w:t>………………….meaning that we are capable of executing it</w:t>
       </w:r>
     </w:p>
     <w:p>
@@ -1292,7 +1602,29 @@
           <w:szCs w:val="32"/>
           <w:lang w:val="en-US"/>
         </w:rPr>
-        <w:t>Despite the fact that this phase was a complete failure he remained absolutely ……………………………..</w:t>
+        <w:t>Despite the fact that this phase was a complete failure he remained absolutely …</w:t>
+      </w:r>
+      <w:r>
+        <w:rPr>
+          <w:lang w:val="en-US"/>
+        </w:rPr>
+        <w:t xml:space="preserve"> </w:t>
+      </w:r>
+      <w:r>
+        <w:rPr>
+          <w:sz w:val="32"/>
+          <w:szCs w:val="32"/>
+          <w:lang w:val="en-US"/>
+        </w:rPr>
+        <w:t xml:space="preserve">unaffected </w:t>
+      </w:r>
+      <w:r>
+        <w:rPr>
+          <w:sz w:val="32"/>
+          <w:szCs w:val="32"/>
+          <w:lang w:val="en-US"/>
+        </w:rPr>
+        <w:t>…………………………..</w:t>
       </w:r>
     </w:p>
     <w:p>
@@ -1314,7 +1646,53 @@
           <w:szCs w:val="32"/>
           <w:lang w:val="en-US"/>
         </w:rPr>
-        <w:t>When my company went bunkrupt and bailiff took my possesions I became ……………………….</w:t>
+        <w:t>When my company went ba</w:t>
+      </w:r>
+      <w:r>
+        <w:rPr>
+          <w:sz w:val="32"/>
+          <w:szCs w:val="32"/>
+          <w:lang w:val="en-US"/>
+        </w:rPr>
+        <w:t>nkrupt and bailiff took my posses</w:t>
+      </w:r>
+      <w:r>
+        <w:rPr>
+          <w:sz w:val="32"/>
+          <w:szCs w:val="32"/>
+          <w:lang w:val="en-US"/>
+        </w:rPr>
+        <w:t>s</w:t>
+      </w:r>
+      <w:r>
+        <w:rPr>
+          <w:sz w:val="32"/>
+          <w:szCs w:val="32"/>
+          <w:lang w:val="en-US"/>
+        </w:rPr>
+        <w:t>ions I became …</w:t>
+      </w:r>
+      <w:r>
+        <w:rPr>
+          <w:lang w:val="en-US"/>
+        </w:rPr>
+        <w:t xml:space="preserve"> </w:t>
+      </w:r>
+      <w:r>
+        <w:rPr>
+          <w:sz w:val="32"/>
+          <w:szCs w:val="32"/>
+          <w:lang w:val="en-US"/>
+        </w:rPr>
+        <w:t xml:space="preserve">shattered </w:t>
+      </w:r>
+      <w:r>
+        <w:rPr>
+          <w:sz w:val="32"/>
+          <w:szCs w:val="32"/>
+          <w:lang w:val="en-US"/>
+        </w:rPr>
+        <w:t>…………………….</w:t>
       </w:r>
     </w:p>
     <w:p>
@@ -1336,7 +1714,31 @@
           <w:szCs w:val="32"/>
           <w:lang w:val="en-US"/>
         </w:rPr>
-        <w:t>During the last tender I was a witness of ………………………..situation. Foreign company was chosen to conduct one of the largest project in our country</w:t>
+        <w:t>During the last tender I was a witness of ……</w:t>
+      </w:r>
+      <w:r>
+        <w:rPr>
+          <w:sz w:val="32"/>
+          <w:szCs w:val="32"/>
+          <w:lang w:val="en-US"/>
+        </w:rPr>
+        <w:t>unprec</w:t>
+      </w:r>
+      <w:r>
+        <w:rPr>
+          <w:sz w:val="32"/>
+          <w:szCs w:val="32"/>
+          <w:lang w:val="en-US"/>
+        </w:rPr>
+        <w:t>edented</w:t>
+      </w:r>
+      <w:r>
+        <w:rPr>
+          <w:sz w:val="32"/>
+          <w:szCs w:val="32"/>
+          <w:lang w:val="en-US"/>
+        </w:rPr>
+        <w:t>…………………..situation. Foreign company was chosen to conduct one of the largest project in our country</w:t>
       </w:r>
     </w:p>
     <w:p>
@@ -3067,7 +3469,7 @@
   <a:extraClrSchemeLst/>
   <a:extLst>
     <a:ext uri="{05A4C25C-085E-4340-85A3-A5531E510DB2}">
-      <thm15:themeFamily xmlns:thm15="http://schemas.microsoft.com/office/thememl/2012/main" xmlns="" name="Office Theme" id="{62F939B6-93AF-4DB8-9C6B-D6C7DFDC589F}" vid="{4A3C46E8-61CC-4603-A589-7422A47A8E4A}"/>
+      <thm15:themeFamily xmlns="" xmlns:thm15="http://schemas.microsoft.com/office/thememl/2012/main" name="Office Theme" id="{62F939B6-93AF-4DB8-9C6B-D6C7DFDC589F}" vid="{4A3C46E8-61CC-4603-A589-7422A47A8E4A}"/>
     </a:ext>
   </a:extLst>
 </a:theme>

</xml_diff>

<commit_message>
lesson 78 - homework and vocab - part 2
</commit_message>
<xml_diff>
--- a/english_via_skype/solutions/doc/lesson_76_business adjectives PA_edit.docx
+++ b/english_via_skype/solutions/doc/lesson_76_business adjectives PA_edit.docx
@@ -1417,6 +1417,9 @@
         <w:t>She has ……</w:t>
       </w:r>
       <w:r>
+        <w:rPr>
+          <w:lang w:val="en-US"/>
+        </w:rPr>
         <w:t xml:space="preserve"> </w:t>
       </w:r>
       <w:r>
@@ -1990,7 +1993,31 @@
           <w:lang w:val="en-US"/>
         </w:rPr>
         <w:lastRenderedPageBreak/>
-        <w:t>Some project are bound to be lost from the beginning simply they are …………………………………no matter how hard you try</w:t>
+        <w:t>Some project are bound to be lost from the beginning simply they are ……</w:t>
+      </w:r>
+      <w:r>
+        <w:rPr>
+          <w:sz w:val="32"/>
+          <w:szCs w:val="32"/>
+          <w:lang w:val="en-US"/>
+        </w:rPr>
+        <w:t>unattainable</w:t>
+      </w:r>
+      <w:r>
+        <w:rPr>
+          <w:sz w:val="32"/>
+          <w:szCs w:val="32"/>
+          <w:lang w:val="en-US"/>
+        </w:rPr>
+        <w:t>…………</w:t>
+      </w:r>
+      <w:r>
+        <w:rPr>
+          <w:sz w:val="32"/>
+          <w:szCs w:val="32"/>
+          <w:lang w:val="en-US"/>
+        </w:rPr>
+        <w:t>……no matter how hard you try</w:t>
       </w:r>
     </w:p>
     <w:p>
@@ -2012,7 +2039,23 @@
           <w:szCs w:val="32"/>
           <w:lang w:val="en-US"/>
         </w:rPr>
-        <w:t>To my way of thinking our current situation can be……………………………..We can keep the same growth for many years</w:t>
+        <w:t>To my way of thinking our current situation can be…</w:t>
+      </w:r>
+      <w:r>
+        <w:rPr>
+          <w:sz w:val="32"/>
+          <w:szCs w:val="32"/>
+          <w:lang w:val="en-US"/>
+        </w:rPr>
+        <w:t>sustainable</w:t>
+      </w:r>
+      <w:r>
+        <w:rPr>
+          <w:sz w:val="32"/>
+          <w:szCs w:val="32"/>
+          <w:lang w:val="en-US"/>
+        </w:rPr>
+        <w:t>…………………………..We can keep the same growth for many years</w:t>
       </w:r>
     </w:p>
     <w:p>
@@ -2034,7 +2077,31 @@
           <w:szCs w:val="32"/>
           <w:lang w:val="en-US"/>
         </w:rPr>
-        <w:t>Decision to reject our offer is always…………………………Nobody has ever explained it to us</w:t>
+        <w:t>Decision to reject our offer is always……</w:t>
+      </w:r>
+      <w:r>
+        <w:rPr>
+          <w:sz w:val="32"/>
+          <w:szCs w:val="32"/>
+          <w:lang w:val="en-US"/>
+        </w:rPr>
+        <w:t>unjustifiable</w:t>
+      </w:r>
+      <w:r>
+        <w:rPr>
+          <w:sz w:val="32"/>
+          <w:szCs w:val="32"/>
+          <w:lang w:val="en-US"/>
+        </w:rPr>
+        <w:t>……</w:t>
+      </w:r>
+      <w:r>
+        <w:rPr>
+          <w:sz w:val="32"/>
+          <w:szCs w:val="32"/>
+          <w:lang w:val="en-US"/>
+        </w:rPr>
+        <w:t>……Nobody has ever explained it to us</w:t>
       </w:r>
     </w:p>
     <w:p>
@@ -2047,22 +2114,56 @@
         <w:rPr>
           <w:sz w:val="32"/>
           <w:szCs w:val="32"/>
-        </w:rPr>
-      </w:pPr>
-      <w:r>
-        <w:rPr>
-          <w:sz w:val="32"/>
-          <w:szCs w:val="32"/>
-          <w:lang w:val="en-US"/>
-        </w:rPr>
-        <w:t xml:space="preserve">Our services and products are………………………… </w:t>
-      </w:r>
-      <w:r>
-        <w:rPr>
-          <w:sz w:val="32"/>
-          <w:szCs w:val="32"/>
-        </w:rPr>
-        <w:t>in alltype of companies</w:t>
+          <w:lang w:val="en-US"/>
+        </w:rPr>
+      </w:pPr>
+      <w:r>
+        <w:rPr>
+          <w:sz w:val="32"/>
+          <w:szCs w:val="32"/>
+          <w:lang w:val="en-US"/>
+        </w:rPr>
+        <w:t>Our services and products are……</w:t>
+      </w:r>
+      <w:r>
+        <w:rPr>
+          <w:sz w:val="32"/>
+          <w:szCs w:val="32"/>
+          <w:lang w:val="en-US"/>
+        </w:rPr>
+        <w:t>applicable</w:t>
+      </w:r>
+      <w:r>
+        <w:rPr>
+          <w:sz w:val="32"/>
+          <w:szCs w:val="32"/>
+          <w:lang w:val="en-US"/>
+        </w:rPr>
+        <w:t xml:space="preserve">…………………… </w:t>
+      </w:r>
+      <w:r>
+        <w:rPr>
+          <w:sz w:val="32"/>
+          <w:szCs w:val="32"/>
+          <w:lang w:val="en-US"/>
+        </w:rPr>
+        <w:t>in all</w:t>
+      </w:r>
+      <w:r>
+        <w:rPr>
+          <w:sz w:val="32"/>
+          <w:szCs w:val="32"/>
+          <w:lang w:val="en-US"/>
+        </w:rPr>
+        <w:t xml:space="preserve"> </w:t>
+      </w:r>
+      <w:r>
+        <w:rPr>
+          <w:sz w:val="32"/>
+          <w:szCs w:val="32"/>
+          <w:lang w:val="en-US"/>
+        </w:rPr>
+        <w:t>type of companies</w:t>
       </w:r>
     </w:p>
     <w:p>
@@ -2084,7 +2185,31 @@
           <w:szCs w:val="32"/>
           <w:lang w:val="en-US"/>
         </w:rPr>
-        <w:t>Our first project finished with …………………………success. Everybody was impressed</w:t>
+        <w:t>Our first project finished with …</w:t>
+      </w:r>
+      <w:r>
+        <w:rPr>
+          <w:sz w:val="32"/>
+          <w:szCs w:val="32"/>
+          <w:lang w:val="en-US"/>
+        </w:rPr>
+        <w:t>immeasurable</w:t>
+      </w:r>
+      <w:r>
+        <w:rPr>
+          <w:sz w:val="32"/>
+          <w:szCs w:val="32"/>
+          <w:lang w:val="en-US"/>
+        </w:rPr>
+        <w:t>………</w:t>
+      </w:r>
+      <w:r>
+        <w:rPr>
+          <w:sz w:val="32"/>
+          <w:szCs w:val="32"/>
+          <w:lang w:val="en-US"/>
+        </w:rPr>
+        <w:t>……success. Everybody was impressed</w:t>
       </w:r>
     </w:p>
     <w:p>
@@ -2106,7 +2231,51 @@
           <w:szCs w:val="32"/>
           <w:lang w:val="en-US"/>
         </w:rPr>
-        <w:t>Costs of some projects are………………….and……</w:t>
+        <w:t>Costs of some projects are……</w:t>
+      </w:r>
+      <w:r>
+        <w:rPr>
+          <w:lang w:val="en-US"/>
+        </w:rPr>
+        <w:t xml:space="preserve"> </w:t>
+      </w:r>
+      <w:r>
+        <w:rPr>
+          <w:sz w:val="32"/>
+          <w:szCs w:val="32"/>
+          <w:lang w:val="en-US"/>
+        </w:rPr>
+        <w:t>…</w:t>
+      </w:r>
+      <w:r>
+        <w:rPr>
+          <w:lang w:val="en-US"/>
+        </w:rPr>
+        <w:t xml:space="preserve"> </w:t>
+      </w:r>
+      <w:r>
+        <w:rPr>
+          <w:sz w:val="32"/>
+          <w:szCs w:val="32"/>
+          <w:lang w:val="en-US"/>
+        </w:rPr>
+        <w:t>immeasurable</w:t>
+      </w:r>
+      <w:r>
+        <w:rPr>
+          <w:sz w:val="32"/>
+          <w:szCs w:val="32"/>
+          <w:lang w:val="en-US"/>
+        </w:rPr>
+        <w:t>……….and……</w:t>
+      </w:r>
+      <w:r>
+        <w:rPr>
+          <w:sz w:val="32"/>
+          <w:szCs w:val="32"/>
+          <w:lang w:val="en-US"/>
+        </w:rPr>
+        <w:t xml:space="preserve"> inestimable</w:t>
       </w:r>
       <w:r>
         <w:rPr>
@@ -2144,7 +2313,23 @@
           <w:szCs w:val="32"/>
           <w:lang w:val="en-US"/>
         </w:rPr>
-        <w:t>Consequences of some actions are ………………….It’s hard to avoid them</w:t>
+        <w:t>Consequences of some actions are …</w:t>
+      </w:r>
+      <w:r>
+        <w:rPr>
+          <w:sz w:val="32"/>
+          <w:szCs w:val="32"/>
+          <w:lang w:val="en-US"/>
+        </w:rPr>
+        <w:t>inevitable</w:t>
+      </w:r>
+      <w:r>
+        <w:rPr>
+          <w:sz w:val="32"/>
+          <w:szCs w:val="32"/>
+          <w:lang w:val="en-US"/>
+        </w:rPr>
+        <w:t>……………….It’s hard to avoid them</w:t>
       </w:r>
     </w:p>
     <w:p>
@@ -2166,35 +2351,32 @@
           <w:szCs w:val="32"/>
           <w:lang w:val="en-US"/>
         </w:rPr>
-        <w:t>His behaviour during negotiations was……………………………He broke all the rules and breached professional conduct</w:t>
-      </w:r>
-    </w:p>
-    <w:p>
-      <w:pPr>
-        <w:rPr>
-          <w:sz w:val="32"/>
-          <w:szCs w:val="32"/>
-          <w:lang w:val="en-US"/>
-        </w:rPr>
-      </w:pPr>
-    </w:p>
-    <w:p>
-      <w:pPr>
-        <w:rPr>
-          <w:sz w:val="32"/>
-          <w:szCs w:val="32"/>
-          <w:lang w:val="en-US"/>
-        </w:rPr>
-      </w:pPr>
-    </w:p>
-    <w:p>
-      <w:pPr>
-        <w:rPr>
-          <w:sz w:val="32"/>
-          <w:szCs w:val="32"/>
-          <w:lang w:val="en-US"/>
-        </w:rPr>
-      </w:pPr>
+        <w:t>His behaviour during negotiations was……</w:t>
+      </w:r>
+      <w:r>
+        <w:rPr>
+          <w:sz w:val="32"/>
+          <w:szCs w:val="32"/>
+          <w:lang w:val="en-US"/>
+        </w:rPr>
+        <w:t>inexcusable</w:t>
+      </w:r>
+      <w:r>
+        <w:rPr>
+          <w:sz w:val="32"/>
+          <w:szCs w:val="32"/>
+          <w:lang w:val="en-US"/>
+        </w:rPr>
+        <w:t>…</w:t>
+      </w:r>
+      <w:r>
+        <w:rPr>
+          <w:sz w:val="32"/>
+          <w:szCs w:val="32"/>
+          <w:lang w:val="en-US"/>
+        </w:rPr>
+        <w:t>………He broke all the rules and breached professional conduct</w:t>
+      </w:r>
     </w:p>
     <w:p>
       <w:pPr>
@@ -2309,6 +2491,7 @@
     <w:p>
       <w:pPr>
         <w:rPr>
+          <w:b/>
           <w:sz w:val="32"/>
           <w:szCs w:val="32"/>
           <w:lang w:val="en-US"/>
@@ -2325,22 +2508,88 @@
         <w:rPr>
           <w:sz w:val="32"/>
           <w:szCs w:val="32"/>
-        </w:rPr>
-      </w:pPr>
-      <w:r>
-        <w:rPr>
-          <w:sz w:val="32"/>
-          <w:szCs w:val="32"/>
-          <w:lang w:val="en-US"/>
-        </w:rPr>
-        <w:t xml:space="preserve">Everyday I deal with the same papers , documents. </w:t>
-      </w:r>
-      <w:r>
-        <w:rPr>
-          <w:sz w:val="32"/>
-          <w:szCs w:val="32"/>
-        </w:rPr>
-        <w:t xml:space="preserve">My workisextremely………………………….. </w:t>
+          <w:lang w:val="en-US"/>
+        </w:rPr>
+      </w:pPr>
+      <w:r>
+        <w:rPr>
+          <w:sz w:val="32"/>
+          <w:szCs w:val="32"/>
+          <w:lang w:val="en-US"/>
+        </w:rPr>
+        <w:t>Every</w:t>
+      </w:r>
+      <w:r>
+        <w:rPr>
+          <w:sz w:val="32"/>
+          <w:szCs w:val="32"/>
+          <w:lang w:val="en-US"/>
+        </w:rPr>
+        <w:t>day I deal with the same papers</w:t>
+      </w:r>
+      <w:r>
+        <w:rPr>
+          <w:sz w:val="32"/>
+          <w:szCs w:val="32"/>
+          <w:lang w:val="en-US"/>
+        </w:rPr>
+        <w:t xml:space="preserve">, documents. </w:t>
+      </w:r>
+      <w:r>
+        <w:rPr>
+          <w:sz w:val="32"/>
+          <w:szCs w:val="32"/>
+          <w:lang w:val="en-US"/>
+        </w:rPr>
+        <w:t>My work</w:t>
+      </w:r>
+      <w:r>
+        <w:rPr>
+          <w:sz w:val="32"/>
+          <w:szCs w:val="32"/>
+          <w:lang w:val="en-US"/>
+        </w:rPr>
+        <w:t xml:space="preserve"> </w:t>
+      </w:r>
+      <w:r>
+        <w:rPr>
+          <w:sz w:val="32"/>
+          <w:szCs w:val="32"/>
+          <w:lang w:val="en-US"/>
+        </w:rPr>
+        <w:t>is</w:t>
+      </w:r>
+      <w:r>
+        <w:rPr>
+          <w:sz w:val="32"/>
+          <w:szCs w:val="32"/>
+          <w:lang w:val="en-US"/>
+        </w:rPr>
+        <w:t xml:space="preserve"> </w:t>
+      </w:r>
+      <w:r>
+        <w:rPr>
+          <w:sz w:val="32"/>
+          <w:szCs w:val="32"/>
+          <w:lang w:val="en-US"/>
+        </w:rPr>
+        <w:t>extremely……</w:t>
+      </w:r>
+      <w:r>
+        <w:rPr>
+          <w:sz w:val="32"/>
+          <w:szCs w:val="32"/>
+          <w:lang w:val="en-US"/>
+        </w:rPr>
+        <w:t>tedious</w:t>
+      </w:r>
+      <w:r>
+        <w:rPr>
+          <w:sz w:val="32"/>
+          <w:szCs w:val="32"/>
+          <w:lang w:val="en-US"/>
+        </w:rPr>
+        <w:t xml:space="preserve">…………………….. </w:t>
       </w:r>
     </w:p>
     <w:p>
@@ -2362,7 +2611,23 @@
           <w:szCs w:val="32"/>
           <w:lang w:val="en-US"/>
         </w:rPr>
-        <w:t>This software is ……………………………It’s used by 90 % of all companies in the whole world</w:t>
+        <w:t>This software is ……</w:t>
+      </w:r>
+      <w:r>
+        <w:rPr>
+          <w:sz w:val="32"/>
+          <w:szCs w:val="32"/>
+          <w:lang w:val="en-US"/>
+        </w:rPr>
+        <w:t>ubiquitous</w:t>
+      </w:r>
+      <w:r>
+        <w:rPr>
+          <w:sz w:val="32"/>
+          <w:szCs w:val="32"/>
+          <w:lang w:val="en-US"/>
+        </w:rPr>
+        <w:t>………………………It’s used by 90 % of all companies in the whole world</w:t>
       </w:r>
     </w:p>
     <w:p>
@@ -2384,7 +2649,23 @@
           <w:szCs w:val="32"/>
           <w:lang w:val="en-US"/>
         </w:rPr>
-        <w:t>It was a ……………………….mistake. How come we have been so blind not to prevent it</w:t>
+        <w:t>It was a …</w:t>
+      </w:r>
+      <w:r>
+        <w:rPr>
+          <w:sz w:val="32"/>
+          <w:szCs w:val="32"/>
+          <w:lang w:val="en-US"/>
+        </w:rPr>
+        <w:t>tremendous</w:t>
+      </w:r>
+      <w:r>
+        <w:rPr>
+          <w:sz w:val="32"/>
+          <w:szCs w:val="32"/>
+          <w:lang w:val="en-US"/>
+        </w:rPr>
+        <w:t>…………………….mistake. How come we have been so blind not to prevent it</w:t>
       </w:r>
     </w:p>
     <w:p>
@@ -2406,36 +2687,32 @@
           <w:szCs w:val="32"/>
           <w:lang w:val="en-US"/>
         </w:rPr>
-        <w:lastRenderedPageBreak/>
-        <w:t>Some people are just too ………………………We appreciate devotion and commitment however trying to be everywhere and doing everything is not perceived as suitable behaviour</w:t>
-      </w:r>
-    </w:p>
-    <w:p>
-      <w:pPr>
-        <w:rPr>
-          <w:sz w:val="32"/>
-          <w:szCs w:val="32"/>
-          <w:lang w:val="en-US"/>
-        </w:rPr>
-      </w:pPr>
-    </w:p>
-    <w:p>
-      <w:pPr>
-        <w:rPr>
-          <w:sz w:val="32"/>
-          <w:szCs w:val="32"/>
-          <w:lang w:val="en-US"/>
-        </w:rPr>
-      </w:pPr>
-    </w:p>
-    <w:p>
-      <w:pPr>
-        <w:rPr>
-          <w:sz w:val="32"/>
-          <w:szCs w:val="32"/>
-          <w:lang w:val="en-US"/>
-        </w:rPr>
-      </w:pPr>
+        <w:t>Some people are just too ……</w:t>
+      </w:r>
+      <w:r>
+        <w:rPr>
+          <w:sz w:val="32"/>
+          <w:szCs w:val="32"/>
+          <w:lang w:val="en-US"/>
+        </w:rPr>
+        <w:t>meticulous</w:t>
+      </w:r>
+      <w:r>
+        <w:rPr>
+          <w:sz w:val="32"/>
+          <w:szCs w:val="32"/>
+          <w:lang w:val="en-US"/>
+        </w:rPr>
+        <w:t>/zealous</w:t>
+      </w:r>
+      <w:r>
+        <w:rPr>
+          <w:sz w:val="32"/>
+          <w:szCs w:val="32"/>
+          <w:lang w:val="en-US"/>
+        </w:rPr>
+        <w:t>…………………We appreciate devotion and commitment however trying to be everywhere and doing everything is not perceived as suitable behaviour</w:t>
+      </w:r>
     </w:p>
     <w:p>
       <w:pPr>
@@ -3469,7 +3746,7 @@
   <a:extraClrSchemeLst/>
   <a:extLst>
     <a:ext uri="{05A4C25C-085E-4340-85A3-A5531E510DB2}">
-      <thm15:themeFamily xmlns="" xmlns:thm15="http://schemas.microsoft.com/office/thememl/2012/main" name="Office Theme" id="{62F939B6-93AF-4DB8-9C6B-D6C7DFDC589F}" vid="{4A3C46E8-61CC-4603-A589-7422A47A8E4A}"/>
+      <thm15:themeFamily xmlns:thm15="http://schemas.microsoft.com/office/thememl/2012/main" xmlns="" name="Office Theme" id="{62F939B6-93AF-4DB8-9C6B-D6C7DFDC589F}" vid="{4A3C46E8-61CC-4603-A589-7422A47A8E4A}"/>
     </a:ext>
   </a:extLst>
 </a:theme>

</xml_diff>